<commit_message>
Avance informe: Especificaciones sobre clases - Codigo fuente inicial, implementacion menu, prototipo clase E/S y clase RedNacional, problemas con atributo estatico
</commit_message>
<xml_diff>
--- a/informe_desafio2.docx
+++ b/informe_desafio2.docx
@@ -624,6 +624,650 @@
         </w:rPr>
         <w:t>.</w:t>
       </w:r>
+    </w:p>
+    <w:p>
+      <w:pPr>
+        <w:spacing w:line="360" w:lineRule="auto"/>
+        <w:jc w:val="both"/>
+        <w:rPr>
+          <w:rFonts w:ascii="Times New Roman" w:hAnsi="Times New Roman" w:cs="Times New Roman"/>
+          <w:sz w:val="24"/>
+          <w:szCs w:val="24"/>
+          <w:lang w:val="es-ES"/>
+        </w:rPr>
+      </w:pPr>
+      <w:r>
+        <w:rPr>
+          <w:rFonts w:ascii="Times New Roman" w:hAnsi="Times New Roman" w:cs="Times New Roman"/>
+          <w:sz w:val="24"/>
+          <w:szCs w:val="24"/>
+          <w:lang w:val="es-ES"/>
+        </w:rPr>
+        <w:t>La</w:t>
+      </w:r>
+      <w:r>
+        <w:rPr>
+          <w:rFonts w:ascii="Times New Roman" w:hAnsi="Times New Roman" w:cs="Times New Roman"/>
+          <w:sz w:val="24"/>
+          <w:szCs w:val="24"/>
+          <w:lang w:val="es-ES"/>
+        </w:rPr>
+        <w:t xml:space="preserve"> </w:t>
+      </w:r>
+      <w:r>
+        <w:rPr>
+          <w:rFonts w:ascii="Times New Roman" w:hAnsi="Times New Roman" w:cs="Times New Roman"/>
+          <w:sz w:val="24"/>
+          <w:szCs w:val="24"/>
+          <w:lang w:val="es-ES"/>
+        </w:rPr>
+        <w:t>instancia de la red nacional se va a crear con</w:t>
+      </w:r>
+      <w:r>
+        <w:rPr>
+          <w:rFonts w:ascii="Times New Roman" w:hAnsi="Times New Roman" w:cs="Times New Roman"/>
+          <w:sz w:val="24"/>
+          <w:szCs w:val="24"/>
+          <w:lang w:val="es-ES"/>
+        </w:rPr>
+        <w:t xml:space="preserve"> unos precios para cada tipo de combustible</w:t>
+      </w:r>
+      <w:r>
+        <w:rPr>
+          <w:rFonts w:ascii="Times New Roman" w:hAnsi="Times New Roman" w:cs="Times New Roman"/>
+          <w:sz w:val="24"/>
+          <w:szCs w:val="24"/>
+          <w:lang w:val="es-ES"/>
+        </w:rPr>
+        <w:t xml:space="preserve"> predeterminados, si estos no son cambiados por el usuario se va a operar en base a ellos</w:t>
+      </w:r>
+      <w:r>
+        <w:rPr>
+          <w:rFonts w:ascii="Times New Roman" w:hAnsi="Times New Roman" w:cs="Times New Roman"/>
+          <w:sz w:val="24"/>
+          <w:szCs w:val="24"/>
+          <w:lang w:val="es-ES"/>
+        </w:rPr>
+        <w:t>. E</w:t>
+      </w:r>
+      <w:r>
+        <w:rPr>
+          <w:rFonts w:ascii="Times New Roman" w:hAnsi="Times New Roman" w:cs="Times New Roman"/>
+          <w:sz w:val="24"/>
+          <w:szCs w:val="24"/>
+          <w:lang w:val="es-ES"/>
+        </w:rPr>
+        <w:t xml:space="preserve">l usuario va a </w:t>
+      </w:r>
+      <w:r>
+        <w:rPr>
+          <w:rFonts w:ascii="Times New Roman" w:hAnsi="Times New Roman" w:cs="Times New Roman"/>
+          <w:sz w:val="24"/>
+          <w:szCs w:val="24"/>
+          <w:lang w:val="es-ES"/>
+        </w:rPr>
+        <w:t>tener la opción de cambiar estos precios cuando quiera</w:t>
+      </w:r>
+      <w:r>
+        <w:rPr>
+          <w:rFonts w:ascii="Times New Roman" w:hAnsi="Times New Roman" w:cs="Times New Roman"/>
+          <w:sz w:val="24"/>
+          <w:szCs w:val="24"/>
+          <w:lang w:val="es-ES"/>
+        </w:rPr>
+        <w:t xml:space="preserve">, hay que tener en cuenta que según el enunciado del desafío los precios </w:t>
+      </w:r>
+      <w:r>
+        <w:rPr>
+          <w:rFonts w:ascii="Times New Roman" w:hAnsi="Times New Roman" w:cs="Times New Roman"/>
+          <w:sz w:val="24"/>
+          <w:szCs w:val="24"/>
+          <w:lang w:val="es-ES"/>
+        </w:rPr>
+        <w:t>varían</w:t>
+      </w:r>
+      <w:r>
+        <w:rPr>
+          <w:rFonts w:ascii="Times New Roman" w:hAnsi="Times New Roman" w:cs="Times New Roman"/>
+          <w:sz w:val="24"/>
+          <w:szCs w:val="24"/>
+          <w:lang w:val="es-ES"/>
+        </w:rPr>
+        <w:t xml:space="preserve"> según la región de la estación de servicio, este ajuste de precios se realizara de forma automática</w:t>
+      </w:r>
+      <w:r>
+        <w:rPr>
+          <w:rFonts w:ascii="Times New Roman" w:hAnsi="Times New Roman" w:cs="Times New Roman"/>
+          <w:sz w:val="24"/>
+          <w:szCs w:val="24"/>
+          <w:lang w:val="es-ES"/>
+        </w:rPr>
+        <w:t xml:space="preserve"> con un ajuste porcentual.</w:t>
+      </w:r>
+    </w:p>
+    <w:p>
+      <w:pPr>
+        <w:spacing w:line="360" w:lineRule="auto"/>
+        <w:jc w:val="both"/>
+        <w:rPr>
+          <w:rFonts w:ascii="Times New Roman" w:hAnsi="Times New Roman" w:cs="Times New Roman"/>
+          <w:sz w:val="24"/>
+          <w:szCs w:val="24"/>
+          <w:lang w:val="es-ES"/>
+        </w:rPr>
+      </w:pPr>
+      <w:r>
+        <w:rPr>
+          <w:rFonts w:ascii="Times New Roman" w:hAnsi="Times New Roman" w:cs="Times New Roman"/>
+          <w:sz w:val="24"/>
+          <w:szCs w:val="24"/>
+          <w:lang w:val="es-ES"/>
+        </w:rPr>
+        <w:t xml:space="preserve">El ajuste se </w:t>
+      </w:r>
+      <w:r>
+        <w:rPr>
+          <w:rFonts w:ascii="Times New Roman" w:hAnsi="Times New Roman" w:cs="Times New Roman"/>
+          <w:sz w:val="24"/>
+          <w:szCs w:val="24"/>
+          <w:lang w:val="es-ES"/>
+        </w:rPr>
+        <w:t xml:space="preserve">determina con un acercamiento a lo que pasa en la realidad, </w:t>
+      </w:r>
+      <w:r>
+        <w:rPr>
+          <w:rFonts w:ascii="Times New Roman" w:hAnsi="Times New Roman" w:cs="Times New Roman"/>
+          <w:sz w:val="24"/>
+          <w:szCs w:val="24"/>
+          <w:lang w:val="es-ES"/>
+        </w:rPr>
+        <w:t>en la región norte del país los precios de los combustibles tienden a ser mas altos por l</w:t>
+      </w:r>
+      <w:r>
+        <w:rPr>
+          <w:rFonts w:ascii="Times New Roman" w:hAnsi="Times New Roman" w:cs="Times New Roman"/>
+          <w:sz w:val="24"/>
+          <w:szCs w:val="24"/>
+          <w:lang w:val="es-ES"/>
+        </w:rPr>
+        <w:t xml:space="preserve">os costos de transporte desde el interior, </w:t>
+      </w:r>
+      <w:r>
+        <w:rPr>
+          <w:rFonts w:ascii="Times New Roman" w:hAnsi="Times New Roman" w:cs="Times New Roman"/>
+          <w:sz w:val="24"/>
+          <w:szCs w:val="24"/>
+          <w:lang w:val="es-ES"/>
+        </w:rPr>
+        <w:lastRenderedPageBreak/>
+        <w:t>la infraestructura y la logística requerida</w:t>
+      </w:r>
+      <w:r>
+        <w:rPr>
+          <w:rFonts w:ascii="Times New Roman" w:hAnsi="Times New Roman" w:cs="Times New Roman"/>
+          <w:sz w:val="24"/>
+          <w:szCs w:val="24"/>
+          <w:lang w:val="es-ES"/>
+        </w:rPr>
+        <w:t xml:space="preserve">, por </w:t>
+      </w:r>
+      <w:r>
+        <w:rPr>
+          <w:rFonts w:ascii="Times New Roman" w:hAnsi="Times New Roman" w:cs="Times New Roman"/>
+          <w:sz w:val="24"/>
+          <w:szCs w:val="24"/>
+          <w:lang w:val="es-ES"/>
+        </w:rPr>
+        <w:t>tanto,</w:t>
+      </w:r>
+      <w:r>
+        <w:rPr>
+          <w:rFonts w:ascii="Times New Roman" w:hAnsi="Times New Roman" w:cs="Times New Roman"/>
+          <w:sz w:val="24"/>
+          <w:szCs w:val="24"/>
+          <w:lang w:val="es-ES"/>
+        </w:rPr>
+        <w:t xml:space="preserve"> en el diseño del programa se aumentara un </w:t>
+      </w:r>
+      <w:r>
+        <w:rPr>
+          <w:rFonts w:ascii="Times New Roman" w:hAnsi="Times New Roman" w:cs="Times New Roman"/>
+          <w:sz w:val="24"/>
+          <w:szCs w:val="24"/>
+          <w:lang w:val="es-ES"/>
+        </w:rPr>
+        <w:t xml:space="preserve">5% al precio de todas las categorías de combustible si la </w:t>
+      </w:r>
+      <w:r>
+        <w:rPr>
+          <w:rFonts w:ascii="Times New Roman" w:hAnsi="Times New Roman" w:cs="Times New Roman"/>
+          <w:sz w:val="24"/>
+          <w:szCs w:val="24"/>
+          <w:lang w:val="es-ES"/>
+        </w:rPr>
+        <w:t>estación de servicio</w:t>
+      </w:r>
+      <w:r>
+        <w:rPr>
+          <w:rFonts w:ascii="Times New Roman" w:hAnsi="Times New Roman" w:cs="Times New Roman"/>
+          <w:sz w:val="24"/>
+          <w:szCs w:val="24"/>
+          <w:lang w:val="es-ES"/>
+        </w:rPr>
+        <w:t xml:space="preserve"> se encuentra en la región del norte. Si la región es centro se conservarán los precios establecidos para la red nacional</w:t>
+      </w:r>
+      <w:r>
+        <w:rPr>
+          <w:rFonts w:ascii="Times New Roman" w:hAnsi="Times New Roman" w:cs="Times New Roman"/>
+          <w:sz w:val="24"/>
+          <w:szCs w:val="24"/>
+          <w:lang w:val="es-ES"/>
+        </w:rPr>
+        <w:t xml:space="preserve"> ya que en el interior del país se encuentran las principales refinerías</w:t>
+      </w:r>
+      <w:r>
+        <w:rPr>
+          <w:rFonts w:ascii="Times New Roman" w:hAnsi="Times New Roman" w:cs="Times New Roman"/>
+          <w:sz w:val="24"/>
+          <w:szCs w:val="24"/>
+          <w:lang w:val="es-ES"/>
+        </w:rPr>
+        <w:t xml:space="preserve">, reduciendo los costos de distribución. </w:t>
+      </w:r>
+      <w:r>
+        <w:rPr>
+          <w:rFonts w:ascii="Times New Roman" w:hAnsi="Times New Roman" w:cs="Times New Roman"/>
+          <w:sz w:val="24"/>
+          <w:szCs w:val="24"/>
+          <w:lang w:val="es-ES"/>
+        </w:rPr>
+        <w:t>Finalmente,</w:t>
+      </w:r>
+      <w:r>
+        <w:rPr>
+          <w:rFonts w:ascii="Times New Roman" w:hAnsi="Times New Roman" w:cs="Times New Roman"/>
+          <w:sz w:val="24"/>
+          <w:szCs w:val="24"/>
+          <w:lang w:val="es-ES"/>
+        </w:rPr>
+        <w:t xml:space="preserve"> si </w:t>
+      </w:r>
+      <w:r>
+        <w:rPr>
+          <w:rFonts w:ascii="Times New Roman" w:hAnsi="Times New Roman" w:cs="Times New Roman"/>
+          <w:sz w:val="24"/>
+          <w:szCs w:val="24"/>
+          <w:lang w:val="es-ES"/>
+        </w:rPr>
+        <w:t xml:space="preserve">la región es sur </w:t>
+      </w:r>
+      <w:r>
+        <w:rPr>
+          <w:rFonts w:ascii="Times New Roman" w:hAnsi="Times New Roman" w:cs="Times New Roman"/>
+          <w:sz w:val="24"/>
+          <w:szCs w:val="24"/>
+          <w:lang w:val="es-ES"/>
+        </w:rPr>
+        <w:t>se reducirán los costos de todos los tipos de combustible un 3</w:t>
+      </w:r>
+      <w:r>
+        <w:rPr>
+          <w:rFonts w:ascii="Times New Roman" w:hAnsi="Times New Roman" w:cs="Times New Roman"/>
+          <w:sz w:val="24"/>
+          <w:szCs w:val="24"/>
+          <w:lang w:val="es-ES"/>
+        </w:rPr>
+        <w:t xml:space="preserve">%, esto debido a que es una región con menos demanda y </w:t>
+      </w:r>
+      <w:r>
+        <w:rPr>
+          <w:rFonts w:ascii="Times New Roman" w:hAnsi="Times New Roman" w:cs="Times New Roman"/>
+          <w:sz w:val="24"/>
+          <w:szCs w:val="24"/>
+          <w:lang w:val="es-ES"/>
+        </w:rPr>
+        <w:t xml:space="preserve">que cuenta </w:t>
+      </w:r>
+      <w:r>
+        <w:rPr>
+          <w:rFonts w:ascii="Times New Roman" w:hAnsi="Times New Roman" w:cs="Times New Roman"/>
+          <w:sz w:val="24"/>
+          <w:szCs w:val="24"/>
+          <w:lang w:val="es-ES"/>
+        </w:rPr>
+        <w:t xml:space="preserve">con subsidios del estado </w:t>
+      </w:r>
+      <w:r>
+        <w:rPr>
+          <w:rFonts w:ascii="Times New Roman" w:hAnsi="Times New Roman" w:cs="Times New Roman"/>
+          <w:sz w:val="24"/>
+          <w:szCs w:val="24"/>
+          <w:lang w:val="es-ES"/>
+        </w:rPr>
+        <w:t xml:space="preserve">en compensación de </w:t>
+      </w:r>
+      <w:r>
+        <w:rPr>
+          <w:rFonts w:ascii="Times New Roman" w:hAnsi="Times New Roman" w:cs="Times New Roman"/>
+          <w:sz w:val="24"/>
+          <w:szCs w:val="24"/>
+          <w:lang w:val="es-ES"/>
+        </w:rPr>
+        <w:t xml:space="preserve">las dificultades económicas del área </w:t>
+      </w:r>
+      <w:r>
+        <w:rPr>
+          <w:rFonts w:ascii="Times New Roman" w:hAnsi="Times New Roman" w:cs="Times New Roman"/>
+          <w:sz w:val="24"/>
+          <w:szCs w:val="24"/>
+          <w:lang w:val="es-ES"/>
+        </w:rPr>
+        <w:t>y la lejanía.</w:t>
+      </w:r>
+    </w:p>
+    <w:p>
+      <w:pPr>
+        <w:spacing w:line="360" w:lineRule="auto"/>
+        <w:jc w:val="both"/>
+        <w:rPr>
+          <w:rFonts w:ascii="Times New Roman" w:hAnsi="Times New Roman" w:cs="Times New Roman"/>
+          <w:sz w:val="24"/>
+          <w:szCs w:val="24"/>
+          <w:lang w:val="es-ES"/>
+        </w:rPr>
+      </w:pPr>
+      <w:r>
+        <w:rPr>
+          <w:rFonts w:ascii="Times New Roman" w:hAnsi="Times New Roman" w:cs="Times New Roman"/>
+          <w:sz w:val="24"/>
+          <w:szCs w:val="24"/>
+          <w:lang w:val="es-ES"/>
+        </w:rPr>
+        <w:t xml:space="preserve">Para crear y eliminar estaciones </w:t>
+      </w:r>
+      <w:r>
+        <w:rPr>
+          <w:rFonts w:ascii="Times New Roman" w:hAnsi="Times New Roman" w:cs="Times New Roman"/>
+          <w:sz w:val="24"/>
+          <w:szCs w:val="24"/>
+          <w:lang w:val="es-ES"/>
+        </w:rPr>
+        <w:t xml:space="preserve">de servicio </w:t>
+      </w:r>
+      <w:r>
+        <w:rPr>
+          <w:rFonts w:ascii="Times New Roman" w:hAnsi="Times New Roman" w:cs="Times New Roman"/>
+          <w:sz w:val="24"/>
+          <w:szCs w:val="24"/>
+          <w:lang w:val="es-ES"/>
+        </w:rPr>
+        <w:t xml:space="preserve">se va a hacer uso de un archivo </w:t>
+      </w:r>
+      <w:proofErr w:type="spellStart"/>
+      <w:r>
+        <w:rPr>
+          <w:rFonts w:ascii="Times New Roman" w:hAnsi="Times New Roman" w:cs="Times New Roman"/>
+          <w:sz w:val="24"/>
+          <w:szCs w:val="24"/>
+          <w:lang w:val="es-ES"/>
+        </w:rPr>
+        <w:t>txt</w:t>
+      </w:r>
+      <w:proofErr w:type="spellEnd"/>
+      <w:r>
+        <w:rPr>
+          <w:rFonts w:ascii="Times New Roman" w:hAnsi="Times New Roman" w:cs="Times New Roman"/>
+          <w:sz w:val="24"/>
+          <w:szCs w:val="24"/>
+          <w:lang w:val="es-ES"/>
+        </w:rPr>
+        <w:t xml:space="preserve"> donde se </w:t>
+      </w:r>
+      <w:r>
+        <w:rPr>
+          <w:rFonts w:ascii="Times New Roman" w:hAnsi="Times New Roman" w:cs="Times New Roman"/>
+          <w:sz w:val="24"/>
+          <w:szCs w:val="24"/>
+          <w:lang w:val="es-ES"/>
+        </w:rPr>
+        <w:t>guardará</w:t>
+      </w:r>
+      <w:r>
+        <w:rPr>
+          <w:rFonts w:ascii="Times New Roman" w:hAnsi="Times New Roman" w:cs="Times New Roman"/>
+          <w:sz w:val="24"/>
+          <w:szCs w:val="24"/>
+          <w:lang w:val="es-ES"/>
+        </w:rPr>
+        <w:t xml:space="preserve"> la información de las instancias creadas,</w:t>
+      </w:r>
+      <w:r>
+        <w:rPr>
+          <w:rFonts w:ascii="Times New Roman" w:hAnsi="Times New Roman" w:cs="Times New Roman"/>
+          <w:sz w:val="24"/>
+          <w:szCs w:val="24"/>
+          <w:lang w:val="es-ES"/>
+        </w:rPr>
+        <w:t xml:space="preserve"> todas las estaciones van a cumplir un formato predefinido en el archivo, para </w:t>
+      </w:r>
+      <w:r>
+        <w:rPr>
+          <w:rFonts w:ascii="Times New Roman" w:hAnsi="Times New Roman" w:cs="Times New Roman"/>
+          <w:sz w:val="24"/>
+          <w:szCs w:val="24"/>
+          <w:lang w:val="es-ES"/>
+        </w:rPr>
+        <w:t>así</w:t>
+      </w:r>
+      <w:r>
+        <w:rPr>
+          <w:rFonts w:ascii="Times New Roman" w:hAnsi="Times New Roman" w:cs="Times New Roman"/>
+          <w:sz w:val="24"/>
+          <w:szCs w:val="24"/>
+          <w:lang w:val="es-ES"/>
+        </w:rPr>
+        <w:t xml:space="preserve"> luego poder ser manipuladas</w:t>
+      </w:r>
+      <w:r>
+        <w:rPr>
+          <w:rFonts w:ascii="Times New Roman" w:hAnsi="Times New Roman" w:cs="Times New Roman"/>
+          <w:sz w:val="24"/>
+          <w:szCs w:val="24"/>
+          <w:lang w:val="es-ES"/>
+        </w:rPr>
+        <w:t xml:space="preserve">. Las estaciones deben tener nombres distintos y coordenadas distintas para poder ser creadas, se </w:t>
+      </w:r>
+      <w:r>
+        <w:rPr>
+          <w:rFonts w:ascii="Times New Roman" w:hAnsi="Times New Roman" w:cs="Times New Roman"/>
+          <w:sz w:val="24"/>
+          <w:szCs w:val="24"/>
+          <w:lang w:val="es-ES"/>
+        </w:rPr>
+        <w:t>identificarán</w:t>
+      </w:r>
+      <w:r>
+        <w:rPr>
+          <w:rFonts w:ascii="Times New Roman" w:hAnsi="Times New Roman" w:cs="Times New Roman"/>
+          <w:sz w:val="24"/>
+          <w:szCs w:val="24"/>
+          <w:lang w:val="es-ES"/>
+        </w:rPr>
+        <w:t xml:space="preserve"> por un ID que se conseguirá mediante </w:t>
+      </w:r>
+      <w:r>
+        <w:rPr>
+          <w:rFonts w:ascii="Times New Roman" w:hAnsi="Times New Roman" w:cs="Times New Roman"/>
+          <w:sz w:val="24"/>
+          <w:szCs w:val="24"/>
+          <w:lang w:val="es-ES"/>
+        </w:rPr>
+        <w:t>un</w:t>
+      </w:r>
+      <w:r>
+        <w:rPr>
+          <w:rFonts w:ascii="Times New Roman" w:hAnsi="Times New Roman" w:cs="Times New Roman"/>
+          <w:sz w:val="24"/>
+          <w:szCs w:val="24"/>
+          <w:lang w:val="es-ES"/>
+        </w:rPr>
+        <w:t xml:space="preserve"> atributo estático, este se va a actualizar siempre que se cree un nuevo objeto, asegurando así distintos identificadores siempre.</w:t>
+      </w:r>
+    </w:p>
+    <w:p>
+      <w:pPr>
+        <w:spacing w:line="360" w:lineRule="auto"/>
+        <w:jc w:val="both"/>
+        <w:rPr>
+          <w:rFonts w:ascii="Times New Roman" w:hAnsi="Times New Roman" w:cs="Times New Roman"/>
+          <w:sz w:val="24"/>
+          <w:szCs w:val="24"/>
+          <w:lang w:val="es-ES"/>
+        </w:rPr>
+      </w:pPr>
+      <w:r>
+        <w:rPr>
+          <w:rFonts w:ascii="Times New Roman" w:hAnsi="Times New Roman" w:cs="Times New Roman"/>
+          <w:sz w:val="24"/>
+          <w:szCs w:val="24"/>
+          <w:lang w:val="es-ES"/>
+        </w:rPr>
+        <w:t xml:space="preserve">Para el </w:t>
+      </w:r>
+      <w:r>
+        <w:rPr>
+          <w:rFonts w:ascii="Times New Roman" w:hAnsi="Times New Roman" w:cs="Times New Roman"/>
+          <w:sz w:val="24"/>
+          <w:szCs w:val="24"/>
+          <w:lang w:val="es-ES"/>
+        </w:rPr>
+        <w:t xml:space="preserve">almacenamiento predeterminado del tanque central </w:t>
+      </w:r>
+      <w:r>
+        <w:rPr>
+          <w:rFonts w:ascii="Times New Roman" w:hAnsi="Times New Roman" w:cs="Times New Roman"/>
+          <w:sz w:val="24"/>
+          <w:szCs w:val="24"/>
+          <w:lang w:val="es-ES"/>
+        </w:rPr>
+        <w:t>(</w:t>
+      </w:r>
+      <w:r>
+        <w:rPr>
+          <w:rFonts w:ascii="Times New Roman" w:hAnsi="Times New Roman" w:cs="Times New Roman"/>
+          <w:sz w:val="24"/>
+          <w:szCs w:val="24"/>
+          <w:lang w:val="es-ES"/>
+        </w:rPr>
+        <w:t>que debe ser un numero entre 100 y 200 para cada categoría</w:t>
+      </w:r>
+      <w:r>
+        <w:rPr>
+          <w:rFonts w:ascii="Times New Roman" w:hAnsi="Times New Roman" w:cs="Times New Roman"/>
+          <w:sz w:val="24"/>
+          <w:szCs w:val="24"/>
+          <w:lang w:val="es-ES"/>
+        </w:rPr>
+        <w:t xml:space="preserve">) </w:t>
+      </w:r>
+      <w:r>
+        <w:rPr>
+          <w:rFonts w:ascii="Times New Roman" w:hAnsi="Times New Roman" w:cs="Times New Roman"/>
+          <w:sz w:val="24"/>
+          <w:szCs w:val="24"/>
+          <w:lang w:val="es-ES"/>
+        </w:rPr>
+        <w:t xml:space="preserve">se hace uso de la librería </w:t>
+      </w:r>
+      <w:proofErr w:type="spellStart"/>
+      <w:r>
+        <w:rPr>
+          <w:rFonts w:ascii="Times New Roman" w:hAnsi="Times New Roman" w:cs="Times New Roman"/>
+          <w:sz w:val="24"/>
+          <w:szCs w:val="24"/>
+          <w:lang w:val="es-ES"/>
+        </w:rPr>
+        <w:t>random</w:t>
+      </w:r>
+      <w:proofErr w:type="spellEnd"/>
+      <w:r>
+        <w:rPr>
+          <w:rFonts w:ascii="Times New Roman" w:hAnsi="Times New Roman" w:cs="Times New Roman"/>
+          <w:sz w:val="24"/>
+          <w:szCs w:val="24"/>
+          <w:lang w:val="es-ES"/>
+        </w:rPr>
+        <w:t>, con ella vamos a poder generar un numero en este rango de manera totalmente aleatoria</w:t>
+      </w:r>
+      <w:r>
+        <w:rPr>
+          <w:rFonts w:ascii="Times New Roman" w:hAnsi="Times New Roman" w:cs="Times New Roman"/>
+          <w:sz w:val="24"/>
+          <w:szCs w:val="24"/>
+          <w:lang w:val="es-ES"/>
+        </w:rPr>
+        <w:t xml:space="preserve">, </w:t>
+      </w:r>
+      <w:r>
+        <w:rPr>
+          <w:rFonts w:ascii="Times New Roman" w:hAnsi="Times New Roman" w:cs="Times New Roman"/>
+          <w:sz w:val="24"/>
+          <w:szCs w:val="24"/>
+          <w:lang w:val="es-ES"/>
+        </w:rPr>
+        <w:t>haciendo que cada estación creada tenga capacidades distintas siempre, esto no quita que el usuario pueda</w:t>
+      </w:r>
+      <w:r>
+        <w:rPr>
+          <w:rFonts w:ascii="Times New Roman" w:hAnsi="Times New Roman" w:cs="Times New Roman"/>
+          <w:sz w:val="24"/>
+          <w:szCs w:val="24"/>
+          <w:lang w:val="es-ES"/>
+        </w:rPr>
+        <w:t xml:space="preserve"> asignar estas capacidades</w:t>
+      </w:r>
+      <w:r>
+        <w:rPr>
+          <w:rFonts w:ascii="Times New Roman" w:hAnsi="Times New Roman" w:cs="Times New Roman"/>
+          <w:sz w:val="24"/>
+          <w:szCs w:val="24"/>
+          <w:lang w:val="es-ES"/>
+        </w:rPr>
+        <w:t xml:space="preserve"> de almacenamiento</w:t>
+      </w:r>
+      <w:r>
+        <w:rPr>
+          <w:rFonts w:ascii="Times New Roman" w:hAnsi="Times New Roman" w:cs="Times New Roman"/>
+          <w:sz w:val="24"/>
+          <w:szCs w:val="24"/>
+          <w:lang w:val="es-ES"/>
+        </w:rPr>
+        <w:t xml:space="preserve"> cuando quiera manualmente.</w:t>
+      </w:r>
+    </w:p>
+    <w:p>
+      <w:pPr>
+        <w:spacing w:line="360" w:lineRule="auto"/>
+        <w:jc w:val="both"/>
+        <w:rPr>
+          <w:rFonts w:ascii="Times New Roman" w:hAnsi="Times New Roman" w:cs="Times New Roman"/>
+          <w:sz w:val="24"/>
+          <w:szCs w:val="24"/>
+          <w:lang w:val="es-ES"/>
+        </w:rPr>
+      </w:pPr>
+    </w:p>
+    <w:p>
+      <w:pPr>
+        <w:spacing w:line="360" w:lineRule="auto"/>
+        <w:jc w:val="both"/>
+        <w:rPr>
+          <w:rFonts w:ascii="Times New Roman" w:hAnsi="Times New Roman" w:cs="Times New Roman"/>
+          <w:sz w:val="24"/>
+          <w:szCs w:val="24"/>
+          <w:lang w:val="es-ES"/>
+        </w:rPr>
+      </w:pPr>
     </w:p>
     <w:sectPr>
       <w:pgSz w:w="12240" w:h="15840"/>

</xml_diff>

<commit_message>
Informe terminado con diagrama de clases incluido
</commit_message>
<xml_diff>
--- a/informe_desafio2.docx
+++ b/informe_desafio2.docx
@@ -1251,11 +1251,24 @@
         <w:jc w:val="both"/>
         <w:rPr>
           <w:rFonts w:ascii="Times New Roman" w:hAnsi="Times New Roman" w:cs="Times New Roman"/>
-          <w:sz w:val="24"/>
-          <w:szCs w:val="24"/>
-          <w:lang w:val="es-ES"/>
-        </w:rPr>
-      </w:pPr>
+          <w:b/>
+          <w:bCs/>
+          <w:sz w:val="24"/>
+          <w:szCs w:val="24"/>
+          <w:lang w:val="es-ES"/>
+        </w:rPr>
+      </w:pPr>
+      <w:r>
+        <w:rPr>
+          <w:rFonts w:ascii="Times New Roman" w:hAnsi="Times New Roman" w:cs="Times New Roman"/>
+          <w:b/>
+          <w:bCs/>
+          <w:sz w:val="24"/>
+          <w:szCs w:val="24"/>
+          <w:lang w:val="es-ES"/>
+        </w:rPr>
+        <w:t>Desarrollo.</w:t>
+      </w:r>
     </w:p>
     <w:p>
       <w:pPr>
@@ -1263,6 +1276,1452 @@
         <w:jc w:val="both"/>
         <w:rPr>
           <w:rFonts w:ascii="Times New Roman" w:hAnsi="Times New Roman" w:cs="Times New Roman"/>
+          <w:sz w:val="24"/>
+          <w:szCs w:val="24"/>
+          <w:lang w:val="es-ES"/>
+        </w:rPr>
+      </w:pPr>
+      <w:r>
+        <w:rPr>
+          <w:rFonts w:ascii="Times New Roman" w:hAnsi="Times New Roman" w:cs="Times New Roman"/>
+          <w:sz w:val="24"/>
+          <w:szCs w:val="24"/>
+          <w:lang w:val="es-ES"/>
+        </w:rPr>
+        <w:t>Durante el desarrollo</w:t>
+      </w:r>
+      <w:r>
+        <w:rPr>
+          <w:rFonts w:ascii="Times New Roman" w:hAnsi="Times New Roman" w:cs="Times New Roman"/>
+          <w:sz w:val="24"/>
+          <w:szCs w:val="24"/>
+          <w:lang w:val="es-ES"/>
+        </w:rPr>
+        <w:t xml:space="preserve"> se </w:t>
+      </w:r>
+      <w:r>
+        <w:rPr>
+          <w:rFonts w:ascii="Times New Roman" w:hAnsi="Times New Roman" w:cs="Times New Roman"/>
+          <w:sz w:val="24"/>
+          <w:szCs w:val="24"/>
+          <w:lang w:val="es-ES"/>
+        </w:rPr>
+        <w:t>realizan dos cambios en la estructura y lógica del programa con respecto al análisis inicial</w:t>
+      </w:r>
+      <w:r>
+        <w:rPr>
+          <w:rFonts w:ascii="Times New Roman" w:hAnsi="Times New Roman" w:cs="Times New Roman"/>
+          <w:sz w:val="24"/>
+          <w:szCs w:val="24"/>
+          <w:lang w:val="es-ES"/>
+        </w:rPr>
+        <w:t>, el primero es la eliminación de la clase tanque central</w:t>
+      </w:r>
+      <w:r>
+        <w:rPr>
+          <w:rFonts w:ascii="Times New Roman" w:hAnsi="Times New Roman" w:cs="Times New Roman"/>
+          <w:sz w:val="24"/>
+          <w:szCs w:val="24"/>
+          <w:lang w:val="es-ES"/>
+        </w:rPr>
+        <w:t xml:space="preserve">; tras mirar </w:t>
+      </w:r>
+      <w:r>
+        <w:rPr>
+          <w:rFonts w:ascii="Times New Roman" w:hAnsi="Times New Roman" w:cs="Times New Roman"/>
+          <w:sz w:val="24"/>
+          <w:szCs w:val="24"/>
+          <w:lang w:val="es-ES"/>
+        </w:rPr>
+        <w:t>más</w:t>
+      </w:r>
+      <w:r>
+        <w:rPr>
+          <w:rFonts w:ascii="Times New Roman" w:hAnsi="Times New Roman" w:cs="Times New Roman"/>
+          <w:sz w:val="24"/>
+          <w:szCs w:val="24"/>
+          <w:lang w:val="es-ES"/>
+        </w:rPr>
+        <w:t xml:space="preserve"> a profundidad los </w:t>
+      </w:r>
+      <w:r>
+        <w:rPr>
+          <w:rFonts w:ascii="Times New Roman" w:hAnsi="Times New Roman" w:cs="Times New Roman"/>
+          <w:sz w:val="24"/>
+          <w:szCs w:val="24"/>
+          <w:lang w:val="es-ES"/>
+        </w:rPr>
+        <w:t>requerimientos</w:t>
+      </w:r>
+      <w:r>
+        <w:rPr>
+          <w:rFonts w:ascii="Times New Roman" w:hAnsi="Times New Roman" w:cs="Times New Roman"/>
+          <w:sz w:val="24"/>
+          <w:szCs w:val="24"/>
+          <w:lang w:val="es-ES"/>
+        </w:rPr>
+        <w:t xml:space="preserve"> y los posibles atributos</w:t>
+      </w:r>
+      <w:r>
+        <w:rPr>
+          <w:rFonts w:ascii="Times New Roman" w:hAnsi="Times New Roman" w:cs="Times New Roman"/>
+          <w:sz w:val="24"/>
+          <w:szCs w:val="24"/>
+          <w:lang w:val="es-ES"/>
+        </w:rPr>
+        <w:t xml:space="preserve"> de las clases nos percatamos de que el tanque central </w:t>
+      </w:r>
+      <w:r>
+        <w:rPr>
+          <w:rFonts w:ascii="Times New Roman" w:hAnsi="Times New Roman" w:cs="Times New Roman"/>
+          <w:sz w:val="24"/>
+          <w:szCs w:val="24"/>
+          <w:lang w:val="es-ES"/>
+        </w:rPr>
+        <w:t xml:space="preserve">era mas optimo asignarlo como un atributo de la clase estación de servicio, esto debido a que </w:t>
+      </w:r>
+      <w:r>
+        <w:rPr>
+          <w:rFonts w:ascii="Times New Roman" w:hAnsi="Times New Roman" w:cs="Times New Roman"/>
+          <w:sz w:val="24"/>
+          <w:szCs w:val="24"/>
+          <w:lang w:val="es-ES"/>
+        </w:rPr>
+        <w:t xml:space="preserve">en el enunciado no se especifican </w:t>
+      </w:r>
+      <w:r>
+        <w:rPr>
+          <w:rFonts w:ascii="Times New Roman" w:hAnsi="Times New Roman" w:cs="Times New Roman"/>
+          <w:sz w:val="24"/>
+          <w:szCs w:val="24"/>
+          <w:lang w:val="es-ES"/>
+        </w:rPr>
+        <w:t>muchas posibles tareas que pueda resolver</w:t>
+      </w:r>
+      <w:r>
+        <w:rPr>
+          <w:rFonts w:ascii="Times New Roman" w:hAnsi="Times New Roman" w:cs="Times New Roman"/>
+          <w:sz w:val="24"/>
+          <w:szCs w:val="24"/>
+          <w:lang w:val="es-ES"/>
+        </w:rPr>
+        <w:t xml:space="preserve"> una clase tanque central. Como cada estación de servicio posee</w:t>
+      </w:r>
+      <w:r>
+        <w:rPr>
+          <w:rFonts w:ascii="Times New Roman" w:hAnsi="Times New Roman" w:cs="Times New Roman"/>
+          <w:sz w:val="24"/>
+          <w:szCs w:val="24"/>
+          <w:lang w:val="es-ES"/>
+        </w:rPr>
+        <w:t xml:space="preserve"> un único tanque central podemos ver los almacenamientos individuales de combustible como atributos, pudiendo reasignarlos a través de </w:t>
+      </w:r>
+      <w:proofErr w:type="spellStart"/>
+      <w:r>
+        <w:rPr>
+          <w:rFonts w:ascii="Times New Roman" w:hAnsi="Times New Roman" w:cs="Times New Roman"/>
+          <w:sz w:val="24"/>
+          <w:szCs w:val="24"/>
+          <w:lang w:val="es-ES"/>
+        </w:rPr>
+        <w:t>setters</w:t>
+      </w:r>
+      <w:proofErr w:type="spellEnd"/>
+      <w:r>
+        <w:rPr>
+          <w:rFonts w:ascii="Times New Roman" w:hAnsi="Times New Roman" w:cs="Times New Roman"/>
+          <w:sz w:val="24"/>
+          <w:szCs w:val="24"/>
+          <w:lang w:val="es-ES"/>
+        </w:rPr>
+        <w:t xml:space="preserve"> simplemente.</w:t>
+      </w:r>
+    </w:p>
+    <w:p>
+      <w:pPr>
+        <w:spacing w:line="360" w:lineRule="auto"/>
+        <w:jc w:val="both"/>
+        <w:rPr>
+          <w:rFonts w:ascii="Times New Roman" w:hAnsi="Times New Roman" w:cs="Times New Roman"/>
+          <w:sz w:val="24"/>
+          <w:szCs w:val="24"/>
+          <w:lang w:val="es-ES"/>
+        </w:rPr>
+      </w:pPr>
+      <w:r>
+        <w:rPr>
+          <w:rFonts w:ascii="Times New Roman" w:hAnsi="Times New Roman" w:cs="Times New Roman"/>
+          <w:sz w:val="24"/>
+          <w:szCs w:val="24"/>
+          <w:lang w:val="es-ES"/>
+        </w:rPr>
+        <w:t xml:space="preserve">El otro cambio es el descarte de la idea de operar la información a través de archivos.txt, se determinó que la forma </w:t>
+      </w:r>
+      <w:r>
+        <w:rPr>
+          <w:rFonts w:ascii="Times New Roman" w:hAnsi="Times New Roman" w:cs="Times New Roman"/>
+          <w:sz w:val="24"/>
+          <w:szCs w:val="24"/>
+          <w:lang w:val="es-ES"/>
+        </w:rPr>
+        <w:t xml:space="preserve">adecuada y optima de hacerlo era a través de arreglos dinámicos. Los </w:t>
+      </w:r>
+      <w:r>
+        <w:rPr>
+          <w:rFonts w:ascii="Times New Roman" w:hAnsi="Times New Roman" w:cs="Times New Roman"/>
+          <w:sz w:val="24"/>
+          <w:szCs w:val="24"/>
+          <w:lang w:val="es-ES"/>
+        </w:rPr>
+        <w:lastRenderedPageBreak/>
+        <w:t xml:space="preserve">archivos presentan la ventaja para almacenar la información, sin </w:t>
+      </w:r>
+      <w:r>
+        <w:rPr>
+          <w:rFonts w:ascii="Times New Roman" w:hAnsi="Times New Roman" w:cs="Times New Roman"/>
+          <w:sz w:val="24"/>
+          <w:szCs w:val="24"/>
+          <w:lang w:val="es-ES"/>
+        </w:rPr>
+        <w:t>embargo,</w:t>
+      </w:r>
+      <w:r>
+        <w:rPr>
+          <w:rFonts w:ascii="Times New Roman" w:hAnsi="Times New Roman" w:cs="Times New Roman"/>
+          <w:sz w:val="24"/>
+          <w:szCs w:val="24"/>
+          <w:lang w:val="es-ES"/>
+        </w:rPr>
+        <w:t xml:space="preserve"> no se deben usar como mesa de trabajo,</w:t>
+      </w:r>
+      <w:r>
+        <w:rPr>
+          <w:rFonts w:ascii="Times New Roman" w:hAnsi="Times New Roman" w:cs="Times New Roman"/>
+          <w:sz w:val="24"/>
+          <w:szCs w:val="24"/>
+          <w:lang w:val="es-ES"/>
+        </w:rPr>
+        <w:t xml:space="preserve"> en este caso, debíamos no solo guardar datos sino modificarlos también, por </w:t>
+      </w:r>
+      <w:r>
+        <w:rPr>
+          <w:rFonts w:ascii="Times New Roman" w:hAnsi="Times New Roman" w:cs="Times New Roman"/>
+          <w:sz w:val="24"/>
+          <w:szCs w:val="24"/>
+          <w:lang w:val="es-ES"/>
+        </w:rPr>
+        <w:t xml:space="preserve">tanto, guardarlos en arreglos es una decisión mas indicada. Los arreglos mencionados son atributos de 2 clases, </w:t>
+      </w:r>
+      <w:proofErr w:type="spellStart"/>
+      <w:r>
+        <w:rPr>
+          <w:rFonts w:ascii="Times New Roman" w:hAnsi="Times New Roman" w:cs="Times New Roman"/>
+          <w:sz w:val="24"/>
+          <w:szCs w:val="24"/>
+          <w:lang w:val="es-ES"/>
+        </w:rPr>
+        <w:t>RedNacional</w:t>
+      </w:r>
+      <w:proofErr w:type="spellEnd"/>
+      <w:r>
+        <w:rPr>
+          <w:rFonts w:ascii="Times New Roman" w:hAnsi="Times New Roman" w:cs="Times New Roman"/>
+          <w:sz w:val="24"/>
+          <w:szCs w:val="24"/>
+          <w:lang w:val="es-ES"/>
+        </w:rPr>
+        <w:t xml:space="preserve"> y </w:t>
+      </w:r>
+      <w:proofErr w:type="spellStart"/>
+      <w:r>
+        <w:rPr>
+          <w:rFonts w:ascii="Times New Roman" w:hAnsi="Times New Roman" w:cs="Times New Roman"/>
+          <w:sz w:val="24"/>
+          <w:szCs w:val="24"/>
+          <w:lang w:val="es-ES"/>
+        </w:rPr>
+        <w:t>EstacionServicio</w:t>
+      </w:r>
+      <w:proofErr w:type="spellEnd"/>
+      <w:r>
+        <w:rPr>
+          <w:rFonts w:ascii="Times New Roman" w:hAnsi="Times New Roman" w:cs="Times New Roman"/>
+          <w:sz w:val="24"/>
+          <w:szCs w:val="24"/>
+          <w:lang w:val="es-ES"/>
+        </w:rPr>
+        <w:t xml:space="preserve">. Podemos imaginar la solución del problema como </w:t>
+      </w:r>
+      <w:r>
+        <w:rPr>
+          <w:rFonts w:ascii="Times New Roman" w:hAnsi="Times New Roman" w:cs="Times New Roman"/>
+          <w:sz w:val="24"/>
+          <w:szCs w:val="24"/>
+          <w:lang w:val="es-ES"/>
+        </w:rPr>
+        <w:t xml:space="preserve">las muñecas rusas </w:t>
+      </w:r>
+      <w:proofErr w:type="spellStart"/>
+      <w:r>
+        <w:rPr>
+          <w:rFonts w:ascii="Times New Roman" w:hAnsi="Times New Roman" w:cs="Times New Roman"/>
+          <w:sz w:val="24"/>
+          <w:szCs w:val="24"/>
+          <w:lang w:val="es-ES"/>
+        </w:rPr>
+        <w:t>matrioshka</w:t>
+      </w:r>
+      <w:proofErr w:type="spellEnd"/>
+      <w:r>
+        <w:rPr>
+          <w:rFonts w:ascii="Times New Roman" w:hAnsi="Times New Roman" w:cs="Times New Roman"/>
+          <w:sz w:val="24"/>
+          <w:szCs w:val="24"/>
+          <w:lang w:val="es-ES"/>
+        </w:rPr>
+        <w:t xml:space="preserve">; </w:t>
+      </w:r>
+      <w:r>
+        <w:rPr>
+          <w:rFonts w:ascii="Times New Roman" w:hAnsi="Times New Roman" w:cs="Times New Roman"/>
+          <w:sz w:val="24"/>
+          <w:szCs w:val="24"/>
+          <w:lang w:val="es-ES"/>
+        </w:rPr>
+        <w:t>la red nacional es la muñeca más grande</w:t>
+      </w:r>
+      <w:r>
+        <w:rPr>
+          <w:rFonts w:ascii="Times New Roman" w:hAnsi="Times New Roman" w:cs="Times New Roman"/>
+          <w:sz w:val="24"/>
+          <w:szCs w:val="24"/>
+          <w:lang w:val="es-ES"/>
+        </w:rPr>
+        <w:t>, no es contenida por ninguna otra clase</w:t>
+      </w:r>
+      <w:r>
+        <w:rPr>
+          <w:rFonts w:ascii="Times New Roman" w:hAnsi="Times New Roman" w:cs="Times New Roman"/>
+          <w:sz w:val="24"/>
+          <w:szCs w:val="24"/>
+          <w:lang w:val="es-ES"/>
+        </w:rPr>
+        <w:t xml:space="preserve"> (por ser solo una ins</w:t>
+      </w:r>
+      <w:r>
+        <w:rPr>
+          <w:rFonts w:ascii="Times New Roman" w:hAnsi="Times New Roman" w:cs="Times New Roman"/>
+          <w:sz w:val="24"/>
+          <w:szCs w:val="24"/>
+          <w:lang w:val="es-ES"/>
+        </w:rPr>
+        <w:t>tancia</w:t>
+      </w:r>
+      <w:r>
+        <w:rPr>
+          <w:rFonts w:ascii="Times New Roman" w:hAnsi="Times New Roman" w:cs="Times New Roman"/>
+          <w:sz w:val="24"/>
+          <w:szCs w:val="24"/>
+          <w:lang w:val="es-ES"/>
+        </w:rPr>
+        <w:t>)</w:t>
+      </w:r>
+      <w:r>
+        <w:rPr>
+          <w:rFonts w:ascii="Times New Roman" w:hAnsi="Times New Roman" w:cs="Times New Roman"/>
+          <w:sz w:val="24"/>
+          <w:szCs w:val="24"/>
+          <w:lang w:val="es-ES"/>
+        </w:rPr>
+        <w:t xml:space="preserve">, la clase estación de servicio esta encapsulada en la clase red nacional, es decir, </w:t>
+      </w:r>
+      <w:r>
+        <w:rPr>
+          <w:rFonts w:ascii="Times New Roman" w:hAnsi="Times New Roman" w:cs="Times New Roman"/>
+          <w:sz w:val="24"/>
+          <w:szCs w:val="24"/>
+          <w:lang w:val="es-ES"/>
+        </w:rPr>
+        <w:t>la red tiene un</w:t>
+      </w:r>
+      <w:r>
+        <w:rPr>
+          <w:rFonts w:ascii="Times New Roman" w:hAnsi="Times New Roman" w:cs="Times New Roman"/>
+          <w:sz w:val="24"/>
+          <w:szCs w:val="24"/>
+          <w:lang w:val="es-ES"/>
+        </w:rPr>
+        <w:t>a colección</w:t>
+      </w:r>
+      <w:r>
+        <w:rPr>
+          <w:rFonts w:ascii="Times New Roman" w:hAnsi="Times New Roman" w:cs="Times New Roman"/>
+          <w:sz w:val="24"/>
+          <w:szCs w:val="24"/>
+          <w:lang w:val="es-ES"/>
+        </w:rPr>
+        <w:t xml:space="preserve"> de estaciones de servicio (</w:t>
+      </w:r>
+      <w:r>
+        <w:rPr>
+          <w:rFonts w:ascii="Times New Roman" w:hAnsi="Times New Roman" w:cs="Times New Roman"/>
+          <w:sz w:val="24"/>
+          <w:szCs w:val="24"/>
+          <w:lang w:val="es-ES"/>
+        </w:rPr>
+        <w:t xml:space="preserve">el </w:t>
+      </w:r>
+      <w:r>
+        <w:rPr>
+          <w:rFonts w:ascii="Times New Roman" w:hAnsi="Times New Roman" w:cs="Times New Roman"/>
+          <w:sz w:val="24"/>
+          <w:szCs w:val="24"/>
+          <w:lang w:val="es-ES"/>
+        </w:rPr>
+        <w:t xml:space="preserve">arreglo dinámico como atributo), </w:t>
+      </w:r>
+      <w:r>
+        <w:rPr>
+          <w:rFonts w:ascii="Times New Roman" w:hAnsi="Times New Roman" w:cs="Times New Roman"/>
+          <w:sz w:val="24"/>
+          <w:szCs w:val="24"/>
+          <w:lang w:val="es-ES"/>
+        </w:rPr>
+        <w:t xml:space="preserve">para dar final a la analogía </w:t>
+      </w:r>
+      <w:r>
+        <w:rPr>
+          <w:rFonts w:ascii="Times New Roman" w:hAnsi="Times New Roman" w:cs="Times New Roman"/>
+          <w:sz w:val="24"/>
+          <w:szCs w:val="24"/>
+          <w:lang w:val="es-ES"/>
+        </w:rPr>
+        <w:t xml:space="preserve">los surtidores están encapsulados en las estaciones de servicio, siendo la parte mas pequeña de esta encapsulación, por tanto </w:t>
+      </w:r>
+      <w:r>
+        <w:rPr>
+          <w:rFonts w:ascii="Times New Roman" w:hAnsi="Times New Roman" w:cs="Times New Roman"/>
+          <w:sz w:val="24"/>
+          <w:szCs w:val="24"/>
+          <w:lang w:val="es-ES"/>
+        </w:rPr>
+        <w:t xml:space="preserve">las estaciones de servicio tiene un arreglo </w:t>
+      </w:r>
+      <w:r>
+        <w:rPr>
+          <w:rFonts w:ascii="Times New Roman" w:hAnsi="Times New Roman" w:cs="Times New Roman"/>
+          <w:sz w:val="24"/>
+          <w:szCs w:val="24"/>
+          <w:lang w:val="es-ES"/>
+        </w:rPr>
+        <w:t>dinámico</w:t>
+      </w:r>
+      <w:r>
+        <w:rPr>
+          <w:rFonts w:ascii="Times New Roman" w:hAnsi="Times New Roman" w:cs="Times New Roman"/>
+          <w:sz w:val="24"/>
+          <w:szCs w:val="24"/>
+          <w:lang w:val="es-ES"/>
+        </w:rPr>
+        <w:t xml:space="preserve"> de surtidores.</w:t>
+      </w:r>
+    </w:p>
+    <w:p>
+      <w:pPr>
+        <w:spacing w:line="360" w:lineRule="auto"/>
+        <w:jc w:val="both"/>
+        <w:rPr>
+          <w:rFonts w:ascii="Times New Roman" w:hAnsi="Times New Roman" w:cs="Times New Roman"/>
+          <w:sz w:val="24"/>
+          <w:szCs w:val="24"/>
+          <w:lang w:val="es-ES"/>
+        </w:rPr>
+      </w:pPr>
+      <w:r>
+        <w:rPr>
+          <w:rFonts w:ascii="Times New Roman" w:hAnsi="Times New Roman" w:cs="Times New Roman"/>
+          <w:sz w:val="24"/>
+          <w:szCs w:val="24"/>
+          <w:lang w:val="es-ES"/>
+        </w:rPr>
+        <w:t>El tamaño de estos arreglos va a depender exclusivamente de</w:t>
+      </w:r>
+      <w:r>
+        <w:rPr>
+          <w:rFonts w:ascii="Times New Roman" w:hAnsi="Times New Roman" w:cs="Times New Roman"/>
+          <w:sz w:val="24"/>
+          <w:szCs w:val="24"/>
+          <w:lang w:val="es-ES"/>
+        </w:rPr>
+        <w:t>l cliente, cada vez que la reserva de memoria sea insuficiente para la cantidad de datos, esta se va a actualizar automáticamente</w:t>
+      </w:r>
+      <w:r>
+        <w:rPr>
+          <w:rFonts w:ascii="Times New Roman" w:hAnsi="Times New Roman" w:cs="Times New Roman"/>
+          <w:sz w:val="24"/>
+          <w:szCs w:val="24"/>
+          <w:lang w:val="es-ES"/>
+        </w:rPr>
+        <w:t>. E</w:t>
+      </w:r>
+      <w:r>
+        <w:rPr>
+          <w:rFonts w:ascii="Times New Roman" w:hAnsi="Times New Roman" w:cs="Times New Roman"/>
+          <w:sz w:val="24"/>
+          <w:szCs w:val="24"/>
+          <w:lang w:val="es-ES"/>
+        </w:rPr>
+        <w:t xml:space="preserve">l arreglo de estaciones no tiene una capacidad máxima definida, esto debido a que en el enunciado del problema nunca se especifica hasta cuantas </w:t>
+      </w:r>
+      <w:r>
+        <w:rPr>
+          <w:rFonts w:ascii="Times New Roman" w:hAnsi="Times New Roman" w:cs="Times New Roman"/>
+          <w:sz w:val="24"/>
+          <w:szCs w:val="24"/>
+          <w:lang w:val="es-ES"/>
+        </w:rPr>
+        <w:t>estaciones puede haber, por el contrario, el arreglo de surtidores tiene un límite de 12 elementos.</w:t>
+      </w:r>
+    </w:p>
+    <w:p>
+      <w:pPr>
+        <w:spacing w:line="360" w:lineRule="auto"/>
+        <w:jc w:val="both"/>
+        <w:rPr>
+          <w:rFonts w:ascii="Times New Roman" w:hAnsi="Times New Roman" w:cs="Times New Roman"/>
+          <w:sz w:val="24"/>
+          <w:szCs w:val="24"/>
+          <w:lang w:val="es-ES"/>
+        </w:rPr>
+      </w:pPr>
+      <w:r>
+        <w:rPr>
+          <w:rFonts w:ascii="Times New Roman" w:hAnsi="Times New Roman" w:cs="Times New Roman"/>
+          <w:sz w:val="24"/>
+          <w:szCs w:val="24"/>
+          <w:lang w:val="es-ES"/>
+        </w:rPr>
+        <w:t xml:space="preserve">El </w:t>
+      </w:r>
+      <w:proofErr w:type="spellStart"/>
+      <w:r>
+        <w:rPr>
+          <w:rFonts w:ascii="Times New Roman" w:hAnsi="Times New Roman" w:cs="Times New Roman"/>
+          <w:sz w:val="24"/>
+          <w:szCs w:val="24"/>
+          <w:lang w:val="es-ES"/>
+        </w:rPr>
+        <w:t>main</w:t>
+      </w:r>
+      <w:proofErr w:type="spellEnd"/>
+      <w:r>
+        <w:rPr>
+          <w:rFonts w:ascii="Times New Roman" w:hAnsi="Times New Roman" w:cs="Times New Roman"/>
+          <w:sz w:val="24"/>
+          <w:szCs w:val="24"/>
+          <w:lang w:val="es-ES"/>
+        </w:rPr>
+        <w:t xml:space="preserve"> se compone del uso de los métodos definidos en el resto de archivos para así llevar a cabo las tareas pedidas</w:t>
+      </w:r>
+      <w:r>
+        <w:rPr>
+          <w:rFonts w:ascii="Times New Roman" w:hAnsi="Times New Roman" w:cs="Times New Roman"/>
+          <w:sz w:val="24"/>
+          <w:szCs w:val="24"/>
+          <w:lang w:val="es-ES"/>
+        </w:rPr>
+        <w:t xml:space="preserve">, a </w:t>
+      </w:r>
+      <w:r>
+        <w:rPr>
+          <w:rFonts w:ascii="Times New Roman" w:hAnsi="Times New Roman" w:cs="Times New Roman"/>
+          <w:sz w:val="24"/>
+          <w:szCs w:val="24"/>
+          <w:lang w:val="es-ES"/>
+        </w:rPr>
+        <w:t>continuación,</w:t>
+      </w:r>
+      <w:r>
+        <w:rPr>
+          <w:rFonts w:ascii="Times New Roman" w:hAnsi="Times New Roman" w:cs="Times New Roman"/>
+          <w:sz w:val="24"/>
+          <w:szCs w:val="24"/>
+          <w:lang w:val="es-ES"/>
+        </w:rPr>
+        <w:t xml:space="preserve"> se </w:t>
+      </w:r>
+      <w:r>
+        <w:rPr>
+          <w:rFonts w:ascii="Times New Roman" w:hAnsi="Times New Roman" w:cs="Times New Roman"/>
+          <w:sz w:val="24"/>
+          <w:szCs w:val="24"/>
+          <w:lang w:val="es-ES"/>
+        </w:rPr>
+        <w:t>explicarán</w:t>
+      </w:r>
+      <w:r>
+        <w:rPr>
+          <w:rFonts w:ascii="Times New Roman" w:hAnsi="Times New Roman" w:cs="Times New Roman"/>
+          <w:sz w:val="24"/>
+          <w:szCs w:val="24"/>
+          <w:lang w:val="es-ES"/>
+        </w:rPr>
+        <w:t xml:space="preserve"> </w:t>
+      </w:r>
+      <w:r>
+        <w:rPr>
+          <w:rFonts w:ascii="Times New Roman" w:hAnsi="Times New Roman" w:cs="Times New Roman"/>
+          <w:sz w:val="24"/>
+          <w:szCs w:val="24"/>
+          <w:lang w:val="es-ES"/>
+        </w:rPr>
+        <w:t>los algoritmos fundamentales que fueron implementados</w:t>
+      </w:r>
+      <w:r>
+        <w:rPr>
+          <w:rFonts w:ascii="Times New Roman" w:hAnsi="Times New Roman" w:cs="Times New Roman"/>
+          <w:sz w:val="24"/>
+          <w:szCs w:val="24"/>
+          <w:lang w:val="es-ES"/>
+        </w:rPr>
+        <w:t xml:space="preserve"> </w:t>
+      </w:r>
+      <w:r>
+        <w:rPr>
+          <w:rFonts w:ascii="Times New Roman" w:hAnsi="Times New Roman" w:cs="Times New Roman"/>
+          <w:sz w:val="24"/>
+          <w:szCs w:val="24"/>
+          <w:lang w:val="es-ES"/>
+        </w:rPr>
+        <w:t>en la solución:</w:t>
+      </w:r>
+    </w:p>
+    <w:p>
+      <w:pPr>
+        <w:pStyle w:val="Prrafodelista"/>
+        <w:numPr>
+          <w:ilvl w:val="0"/>
+          <w:numId w:val="1"/>
+        </w:numPr>
+        <w:spacing w:line="360" w:lineRule="auto"/>
+        <w:jc w:val="both"/>
+        <w:rPr>
+          <w:rFonts w:ascii="Times New Roman" w:hAnsi="Times New Roman" w:cs="Times New Roman"/>
+          <w:sz w:val="24"/>
+          <w:szCs w:val="24"/>
+          <w:lang w:val="es-ES"/>
+        </w:rPr>
+      </w:pPr>
+      <w:r>
+        <w:rPr>
+          <w:rFonts w:ascii="Times New Roman" w:hAnsi="Times New Roman" w:cs="Times New Roman"/>
+          <w:sz w:val="24"/>
+          <w:szCs w:val="24"/>
+          <w:lang w:val="es-ES"/>
+        </w:rPr>
+        <w:t>Creación</w:t>
+      </w:r>
+      <w:r>
+        <w:rPr>
+          <w:rFonts w:ascii="Times New Roman" w:hAnsi="Times New Roman" w:cs="Times New Roman"/>
+          <w:sz w:val="24"/>
+          <w:szCs w:val="24"/>
+          <w:lang w:val="es-ES"/>
+        </w:rPr>
+        <w:t xml:space="preserve"> de </w:t>
+      </w:r>
+      <w:r>
+        <w:rPr>
+          <w:rFonts w:ascii="Times New Roman" w:hAnsi="Times New Roman" w:cs="Times New Roman"/>
+          <w:sz w:val="24"/>
+          <w:szCs w:val="24"/>
+          <w:lang w:val="es-ES"/>
+        </w:rPr>
+        <w:t xml:space="preserve">estaciones: </w:t>
+      </w:r>
+      <w:r>
+        <w:rPr>
+          <w:rFonts w:ascii="Times New Roman" w:hAnsi="Times New Roman" w:cs="Times New Roman"/>
+          <w:sz w:val="24"/>
+          <w:szCs w:val="24"/>
+          <w:lang w:val="es-ES"/>
+        </w:rPr>
+        <w:t>La creación de estas instancias ocurren de manera similar, teniendo algunas diferencias</w:t>
+      </w:r>
+      <w:r>
+        <w:rPr>
+          <w:rFonts w:ascii="Times New Roman" w:hAnsi="Times New Roman" w:cs="Times New Roman"/>
+          <w:sz w:val="24"/>
+          <w:szCs w:val="24"/>
+          <w:lang w:val="es-ES"/>
+        </w:rPr>
+        <w:t>; las estaciones requieren de algunos parámetros para su creación a través del constructor</w:t>
+      </w:r>
+      <w:r>
+        <w:rPr>
+          <w:rFonts w:ascii="Times New Roman" w:hAnsi="Times New Roman" w:cs="Times New Roman"/>
+          <w:sz w:val="24"/>
+          <w:szCs w:val="24"/>
+          <w:lang w:val="es-ES"/>
+        </w:rPr>
+        <w:t>, estos datos deben ser brindado por el usuario (nombre de la estación, nombre del gerente, región y coordenadas asociadas)</w:t>
+      </w:r>
+      <w:r>
+        <w:rPr>
+          <w:rFonts w:ascii="Times New Roman" w:hAnsi="Times New Roman" w:cs="Times New Roman"/>
+          <w:sz w:val="24"/>
+          <w:szCs w:val="24"/>
+          <w:lang w:val="es-ES"/>
+        </w:rPr>
+        <w:t xml:space="preserve">, al ser todos unos datos tipo </w:t>
+      </w:r>
+      <w:proofErr w:type="spellStart"/>
+      <w:r>
+        <w:rPr>
+          <w:rFonts w:ascii="Times New Roman" w:hAnsi="Times New Roman" w:cs="Times New Roman"/>
+          <w:sz w:val="24"/>
+          <w:szCs w:val="24"/>
+          <w:lang w:val="es-ES"/>
+        </w:rPr>
+        <w:t>string</w:t>
+      </w:r>
+      <w:proofErr w:type="spellEnd"/>
+      <w:r>
+        <w:rPr>
+          <w:rFonts w:ascii="Times New Roman" w:hAnsi="Times New Roman" w:cs="Times New Roman"/>
+          <w:sz w:val="24"/>
+          <w:szCs w:val="24"/>
+          <w:lang w:val="es-ES"/>
+        </w:rPr>
+        <w:t xml:space="preserve"> se pasan como parámetro por referencia, ahorrando el proceso de crear una copia para cada uno. Si los datos introducidos por el usuario son validos en el contexto del problema se </w:t>
+      </w:r>
+      <w:r>
+        <w:rPr>
+          <w:rFonts w:ascii="Times New Roman" w:hAnsi="Times New Roman" w:cs="Times New Roman"/>
+          <w:sz w:val="24"/>
+          <w:szCs w:val="24"/>
+          <w:lang w:val="es-ES"/>
+        </w:rPr>
+        <w:t>creará</w:t>
+      </w:r>
+      <w:r>
+        <w:rPr>
+          <w:rFonts w:ascii="Times New Roman" w:hAnsi="Times New Roman" w:cs="Times New Roman"/>
+          <w:sz w:val="24"/>
+          <w:szCs w:val="24"/>
+          <w:lang w:val="es-ES"/>
+        </w:rPr>
+        <w:t xml:space="preserve"> dicha </w:t>
+      </w:r>
+      <w:r>
+        <w:rPr>
+          <w:rFonts w:ascii="Times New Roman" w:hAnsi="Times New Roman" w:cs="Times New Roman"/>
+          <w:sz w:val="24"/>
+          <w:szCs w:val="24"/>
+          <w:lang w:val="es-ES"/>
+        </w:rPr>
+        <w:t>estación</w:t>
+      </w:r>
+      <w:r>
+        <w:rPr>
+          <w:rFonts w:ascii="Times New Roman" w:hAnsi="Times New Roman" w:cs="Times New Roman"/>
+          <w:sz w:val="24"/>
+          <w:szCs w:val="24"/>
+          <w:lang w:val="es-ES"/>
+        </w:rPr>
+        <w:t xml:space="preserve"> de servicio y se </w:t>
+      </w:r>
+      <w:r>
+        <w:rPr>
+          <w:rFonts w:ascii="Times New Roman" w:hAnsi="Times New Roman" w:cs="Times New Roman"/>
+          <w:sz w:val="24"/>
+          <w:szCs w:val="24"/>
+          <w:lang w:val="es-ES"/>
+        </w:rPr>
+        <w:t>añadirá</w:t>
+      </w:r>
+      <w:r>
+        <w:rPr>
+          <w:rFonts w:ascii="Times New Roman" w:hAnsi="Times New Roman" w:cs="Times New Roman"/>
+          <w:sz w:val="24"/>
+          <w:szCs w:val="24"/>
+          <w:lang w:val="es-ES"/>
+        </w:rPr>
+        <w:t xml:space="preserve"> automáticamente a</w:t>
+      </w:r>
+      <w:r>
+        <w:rPr>
+          <w:rFonts w:ascii="Times New Roman" w:hAnsi="Times New Roman" w:cs="Times New Roman"/>
+          <w:sz w:val="24"/>
+          <w:szCs w:val="24"/>
+          <w:lang w:val="es-ES"/>
+        </w:rPr>
+        <w:t>l arreglo dinámico de la red nacional</w:t>
+      </w:r>
+      <w:r>
+        <w:rPr>
+          <w:rFonts w:ascii="Times New Roman" w:hAnsi="Times New Roman" w:cs="Times New Roman"/>
+          <w:sz w:val="24"/>
+          <w:szCs w:val="24"/>
+          <w:lang w:val="es-ES"/>
+        </w:rPr>
+        <w:t>, donde luego va a poder ser consultado para otros procesos o inclusive para ser eliminado.</w:t>
+      </w:r>
+      <w:r>
+        <w:rPr>
+          <w:rFonts w:ascii="Times New Roman" w:hAnsi="Times New Roman" w:cs="Times New Roman"/>
+          <w:sz w:val="24"/>
+          <w:szCs w:val="24"/>
+          <w:lang w:val="es-ES"/>
+        </w:rPr>
+        <w:t xml:space="preserve"> </w:t>
+      </w:r>
+    </w:p>
+    <w:p>
+      <w:pPr>
+        <w:pStyle w:val="Prrafodelista"/>
+        <w:numPr>
+          <w:ilvl w:val="0"/>
+          <w:numId w:val="1"/>
+        </w:numPr>
+        <w:spacing w:line="360" w:lineRule="auto"/>
+        <w:jc w:val="both"/>
+        <w:rPr>
+          <w:rFonts w:ascii="Times New Roman" w:hAnsi="Times New Roman" w:cs="Times New Roman"/>
+          <w:sz w:val="24"/>
+          <w:szCs w:val="24"/>
+          <w:lang w:val="es-ES"/>
+        </w:rPr>
+      </w:pPr>
+      <w:r>
+        <w:rPr>
+          <w:rFonts w:ascii="Times New Roman" w:hAnsi="Times New Roman" w:cs="Times New Roman"/>
+          <w:sz w:val="24"/>
+          <w:szCs w:val="24"/>
+          <w:lang w:val="es-ES"/>
+        </w:rPr>
+        <w:t xml:space="preserve">Creación de surtidores: </w:t>
+      </w:r>
+      <w:r>
+        <w:rPr>
+          <w:rFonts w:ascii="Times New Roman" w:hAnsi="Times New Roman" w:cs="Times New Roman"/>
+          <w:sz w:val="24"/>
+          <w:szCs w:val="24"/>
+          <w:lang w:val="es-ES"/>
+        </w:rPr>
+        <w:t xml:space="preserve">El caso de los surtidores es muy parecido, lo único que cambia es que su creación con el constructor no requiere de </w:t>
+      </w:r>
+      <w:r>
+        <w:rPr>
+          <w:rFonts w:ascii="Times New Roman" w:hAnsi="Times New Roman" w:cs="Times New Roman"/>
+          <w:sz w:val="24"/>
+          <w:szCs w:val="24"/>
+          <w:lang w:val="es-ES"/>
+        </w:rPr>
+        <w:t>tantos parámetros dados</w:t>
+      </w:r>
+      <w:r>
+        <w:rPr>
+          <w:rFonts w:ascii="Times New Roman" w:hAnsi="Times New Roman" w:cs="Times New Roman"/>
+          <w:sz w:val="24"/>
+          <w:szCs w:val="24"/>
+          <w:lang w:val="es-ES"/>
+        </w:rPr>
+        <w:t xml:space="preserve"> por el usuario</w:t>
+      </w:r>
+      <w:r>
+        <w:rPr>
+          <w:rFonts w:ascii="Times New Roman" w:hAnsi="Times New Roman" w:cs="Times New Roman"/>
+          <w:sz w:val="24"/>
+          <w:szCs w:val="24"/>
+          <w:lang w:val="es-ES"/>
+        </w:rPr>
+        <w:t xml:space="preserve">, siendo una creación más rápida y automática. Para su creación solamente se requiere </w:t>
+      </w:r>
+      <w:r>
+        <w:rPr>
+          <w:rFonts w:ascii="Times New Roman" w:hAnsi="Times New Roman" w:cs="Times New Roman"/>
+          <w:sz w:val="24"/>
+          <w:szCs w:val="24"/>
+          <w:lang w:val="es-ES"/>
+        </w:rPr>
+        <w:t>que</w:t>
+      </w:r>
+      <w:r>
+        <w:rPr>
+          <w:rFonts w:ascii="Times New Roman" w:hAnsi="Times New Roman" w:cs="Times New Roman"/>
+          <w:sz w:val="24"/>
+          <w:szCs w:val="24"/>
+          <w:lang w:val="es-ES"/>
+        </w:rPr>
+        <w:t xml:space="preserve"> </w:t>
+      </w:r>
+      <w:r>
+        <w:rPr>
+          <w:rFonts w:ascii="Times New Roman" w:hAnsi="Times New Roman" w:cs="Times New Roman"/>
+          <w:sz w:val="24"/>
+          <w:szCs w:val="24"/>
+          <w:lang w:val="es-ES"/>
+        </w:rPr>
+        <w:lastRenderedPageBreak/>
+        <w:t xml:space="preserve">el usuario digite el código de una </w:t>
+      </w:r>
+      <w:r>
+        <w:rPr>
+          <w:rFonts w:ascii="Times New Roman" w:hAnsi="Times New Roman" w:cs="Times New Roman"/>
+          <w:sz w:val="24"/>
+          <w:szCs w:val="24"/>
+          <w:lang w:val="es-ES"/>
+        </w:rPr>
+        <w:t>estación</w:t>
+      </w:r>
+      <w:r>
+        <w:rPr>
+          <w:rFonts w:ascii="Times New Roman" w:hAnsi="Times New Roman" w:cs="Times New Roman"/>
+          <w:sz w:val="24"/>
+          <w:szCs w:val="24"/>
+          <w:lang w:val="es-ES"/>
+        </w:rPr>
+        <w:t xml:space="preserve"> de servicio existente, a esta se le asignara </w:t>
+      </w:r>
+      <w:r>
+        <w:rPr>
+          <w:rFonts w:ascii="Times New Roman" w:hAnsi="Times New Roman" w:cs="Times New Roman"/>
+          <w:sz w:val="24"/>
+          <w:szCs w:val="24"/>
+          <w:lang w:val="es-ES"/>
+        </w:rPr>
+        <w:t>el surtidor deseado con un ID y actividad por defecto, este puede ser desacti</w:t>
+      </w:r>
+      <w:r>
+        <w:rPr>
+          <w:rFonts w:ascii="Times New Roman" w:hAnsi="Times New Roman" w:cs="Times New Roman"/>
+          <w:sz w:val="24"/>
+          <w:szCs w:val="24"/>
+          <w:lang w:val="es-ES"/>
+        </w:rPr>
+        <w:t>vado cuando el usuario lo desee, este proceso es a través de un setter ya que la actividad de un surtidor es un atributo. Después de la creación se mete en el arreglo dinámico de la estación de servicio dada.</w:t>
+      </w:r>
+    </w:p>
+    <w:p>
+      <w:pPr>
+        <w:pStyle w:val="Prrafodelista"/>
+        <w:numPr>
+          <w:ilvl w:val="0"/>
+          <w:numId w:val="1"/>
+        </w:numPr>
+        <w:spacing w:line="360" w:lineRule="auto"/>
+        <w:jc w:val="both"/>
+        <w:rPr>
+          <w:rFonts w:ascii="Times New Roman" w:hAnsi="Times New Roman" w:cs="Times New Roman"/>
+          <w:sz w:val="24"/>
+          <w:szCs w:val="24"/>
+          <w:lang w:val="es-ES"/>
+        </w:rPr>
+      </w:pPr>
+      <w:r>
+        <w:rPr>
+          <w:rFonts w:ascii="Times New Roman" w:hAnsi="Times New Roman" w:cs="Times New Roman"/>
+          <w:sz w:val="24"/>
+          <w:szCs w:val="24"/>
+          <w:lang w:val="es-ES"/>
+        </w:rPr>
+        <w:t xml:space="preserve">Hay dos algoritmos sencillos que operan de maneras parecidas en diferentes áreas, uno de ellos se encarga de asignar los precios a los tres tipos de combustible </w:t>
+      </w:r>
+      <w:r>
+        <w:rPr>
+          <w:rFonts w:ascii="Times New Roman" w:hAnsi="Times New Roman" w:cs="Times New Roman"/>
+          <w:sz w:val="24"/>
+          <w:szCs w:val="24"/>
+          <w:lang w:val="es-ES"/>
+        </w:rPr>
+        <w:t xml:space="preserve">según lo </w:t>
+      </w:r>
+      <w:r>
+        <w:rPr>
+          <w:rFonts w:ascii="Times New Roman" w:hAnsi="Times New Roman" w:cs="Times New Roman"/>
+          <w:sz w:val="24"/>
+          <w:szCs w:val="24"/>
+          <w:lang w:val="es-ES"/>
+        </w:rPr>
+        <w:t>que el usuario desee (siempre y cuando sea mayor que 0)</w:t>
+      </w:r>
+      <w:r>
+        <w:rPr>
+          <w:rFonts w:ascii="Times New Roman" w:hAnsi="Times New Roman" w:cs="Times New Roman"/>
+          <w:sz w:val="24"/>
+          <w:szCs w:val="24"/>
+          <w:lang w:val="es-ES"/>
+        </w:rPr>
+        <w:t xml:space="preserve"> y el otro se encarga de lo </w:t>
+      </w:r>
+      <w:r>
+        <w:rPr>
+          <w:rFonts w:ascii="Times New Roman" w:hAnsi="Times New Roman" w:cs="Times New Roman"/>
+          <w:sz w:val="24"/>
+          <w:szCs w:val="24"/>
+          <w:lang w:val="es-ES"/>
+        </w:rPr>
+        <w:t>mismo,</w:t>
+      </w:r>
+      <w:r>
+        <w:rPr>
+          <w:rFonts w:ascii="Times New Roman" w:hAnsi="Times New Roman" w:cs="Times New Roman"/>
+          <w:sz w:val="24"/>
+          <w:szCs w:val="24"/>
+          <w:lang w:val="es-ES"/>
+        </w:rPr>
+        <w:t xml:space="preserve"> pero con la capacidad de cada tanque, </w:t>
+      </w:r>
+      <w:r>
+        <w:rPr>
+          <w:rFonts w:ascii="Times New Roman" w:hAnsi="Times New Roman" w:cs="Times New Roman"/>
+          <w:sz w:val="24"/>
+          <w:szCs w:val="24"/>
+          <w:lang w:val="es-ES"/>
+        </w:rPr>
+        <w:t xml:space="preserve">esta capacidad debe estar entre 100 y 200 litros. Ambos procesos se realizan con algoritmos que recurren a los </w:t>
+      </w:r>
+      <w:proofErr w:type="spellStart"/>
+      <w:r>
+        <w:rPr>
+          <w:rFonts w:ascii="Times New Roman" w:hAnsi="Times New Roman" w:cs="Times New Roman"/>
+          <w:sz w:val="24"/>
+          <w:szCs w:val="24"/>
+          <w:lang w:val="es-ES"/>
+        </w:rPr>
+        <w:t>setters</w:t>
+      </w:r>
+      <w:proofErr w:type="spellEnd"/>
+      <w:r>
+        <w:rPr>
+          <w:rFonts w:ascii="Times New Roman" w:hAnsi="Times New Roman" w:cs="Times New Roman"/>
+          <w:sz w:val="24"/>
+          <w:szCs w:val="24"/>
+          <w:lang w:val="es-ES"/>
+        </w:rPr>
+        <w:t>.</w:t>
+      </w:r>
+    </w:p>
+    <w:p>
+      <w:pPr>
+        <w:pStyle w:val="Prrafodelista"/>
+        <w:numPr>
+          <w:ilvl w:val="0"/>
+          <w:numId w:val="1"/>
+        </w:numPr>
+        <w:spacing w:line="360" w:lineRule="auto"/>
+        <w:jc w:val="both"/>
+        <w:rPr>
+          <w:rFonts w:ascii="Times New Roman" w:hAnsi="Times New Roman" w:cs="Times New Roman"/>
+          <w:sz w:val="24"/>
+          <w:szCs w:val="24"/>
+          <w:lang w:val="es-ES"/>
+        </w:rPr>
+      </w:pPr>
+      <w:r>
+        <w:rPr>
+          <w:rFonts w:ascii="Times New Roman" w:hAnsi="Times New Roman" w:cs="Times New Roman"/>
+          <w:sz w:val="24"/>
+          <w:szCs w:val="24"/>
+          <w:lang w:val="es-ES"/>
+        </w:rPr>
+        <w:t>La simulación de ventas es un método de los surtidores ya que estos tienen acceso a la capacidad y al precio</w:t>
+      </w:r>
+      <w:r>
+        <w:rPr>
+          <w:rFonts w:ascii="Times New Roman" w:hAnsi="Times New Roman" w:cs="Times New Roman"/>
+          <w:sz w:val="24"/>
+          <w:szCs w:val="24"/>
+          <w:lang w:val="es-ES"/>
+        </w:rPr>
+        <w:t xml:space="preserve"> del combustible. Como se mencionó en el análisis inicial depende de la zona donde se haya creado la estación de servicio es el precio que tendrá el combustible, </w:t>
+      </w:r>
+      <w:r>
+        <w:rPr>
+          <w:rFonts w:ascii="Times New Roman" w:hAnsi="Times New Roman" w:cs="Times New Roman"/>
+          <w:sz w:val="24"/>
+          <w:szCs w:val="24"/>
+          <w:lang w:val="es-ES"/>
+        </w:rPr>
+        <w:t xml:space="preserve">el algoritmo lo que hace es multiplicar el precio relativo a la región por </w:t>
+      </w:r>
+      <w:r>
+        <w:rPr>
+          <w:rFonts w:ascii="Times New Roman" w:hAnsi="Times New Roman" w:cs="Times New Roman"/>
+          <w:sz w:val="24"/>
+          <w:szCs w:val="24"/>
+          <w:lang w:val="es-ES"/>
+        </w:rPr>
+        <w:t xml:space="preserve">la cantidad de combustible, acumulando la cantidad de dinero </w:t>
+      </w:r>
+      <w:r>
+        <w:rPr>
+          <w:rFonts w:ascii="Times New Roman" w:hAnsi="Times New Roman" w:cs="Times New Roman"/>
+          <w:sz w:val="24"/>
+          <w:szCs w:val="24"/>
+          <w:lang w:val="es-ES"/>
+        </w:rPr>
+        <w:t>ganada</w:t>
+      </w:r>
+      <w:r>
+        <w:rPr>
+          <w:rFonts w:ascii="Times New Roman" w:hAnsi="Times New Roman" w:cs="Times New Roman"/>
+          <w:sz w:val="24"/>
+          <w:szCs w:val="24"/>
+          <w:lang w:val="es-ES"/>
+        </w:rPr>
+        <w:t xml:space="preserve"> según el tipo de combustible para luego poder ser mostrada en la opción de ver las ventas por estación de servicio. </w:t>
+      </w:r>
+      <w:r>
+        <w:rPr>
+          <w:rFonts w:ascii="Times New Roman" w:hAnsi="Times New Roman" w:cs="Times New Roman"/>
+          <w:sz w:val="24"/>
+          <w:szCs w:val="24"/>
+          <w:lang w:val="es-ES"/>
+        </w:rPr>
+        <w:t xml:space="preserve"> </w:t>
+      </w:r>
+    </w:p>
+    <w:p>
+      <w:pPr>
+        <w:pStyle w:val="Prrafodelista"/>
+        <w:numPr>
+          <w:ilvl w:val="0"/>
+          <w:numId w:val="1"/>
+        </w:numPr>
+        <w:spacing w:line="360" w:lineRule="auto"/>
+        <w:jc w:val="both"/>
+        <w:rPr>
+          <w:rFonts w:ascii="Times New Roman" w:hAnsi="Times New Roman" w:cs="Times New Roman"/>
+          <w:sz w:val="24"/>
+          <w:szCs w:val="24"/>
+          <w:lang w:val="es-ES"/>
+        </w:rPr>
+      </w:pPr>
+      <w:r>
+        <w:rPr>
+          <w:rFonts w:ascii="Times New Roman" w:hAnsi="Times New Roman" w:cs="Times New Roman"/>
+          <w:sz w:val="24"/>
+          <w:szCs w:val="24"/>
+          <w:lang w:val="es-ES"/>
+        </w:rPr>
+        <w:t xml:space="preserve">Los destructores </w:t>
+      </w:r>
+      <w:r>
+        <w:rPr>
+          <w:rFonts w:ascii="Times New Roman" w:hAnsi="Times New Roman" w:cs="Times New Roman"/>
+          <w:sz w:val="24"/>
+          <w:szCs w:val="24"/>
+          <w:lang w:val="es-ES"/>
+        </w:rPr>
+        <w:t xml:space="preserve">mas importantes son los de la clase </w:t>
+      </w:r>
+      <w:proofErr w:type="spellStart"/>
+      <w:r>
+        <w:rPr>
+          <w:rFonts w:ascii="Times New Roman" w:hAnsi="Times New Roman" w:cs="Times New Roman"/>
+          <w:sz w:val="24"/>
+          <w:szCs w:val="24"/>
+          <w:lang w:val="es-ES"/>
+        </w:rPr>
+        <w:t>RedNacional</w:t>
+      </w:r>
+      <w:proofErr w:type="spellEnd"/>
+      <w:r>
+        <w:rPr>
+          <w:rFonts w:ascii="Times New Roman" w:hAnsi="Times New Roman" w:cs="Times New Roman"/>
+          <w:sz w:val="24"/>
+          <w:szCs w:val="24"/>
+          <w:lang w:val="es-ES"/>
+        </w:rPr>
+        <w:t xml:space="preserve"> y </w:t>
+      </w:r>
+      <w:proofErr w:type="spellStart"/>
+      <w:r>
+        <w:rPr>
+          <w:rFonts w:ascii="Times New Roman" w:hAnsi="Times New Roman" w:cs="Times New Roman"/>
+          <w:sz w:val="24"/>
+          <w:szCs w:val="24"/>
+          <w:lang w:val="es-ES"/>
+        </w:rPr>
+        <w:t>EstacionServicio</w:t>
+      </w:r>
+      <w:proofErr w:type="spellEnd"/>
+      <w:r>
+        <w:rPr>
+          <w:rFonts w:ascii="Times New Roman" w:hAnsi="Times New Roman" w:cs="Times New Roman"/>
+          <w:sz w:val="24"/>
+          <w:szCs w:val="24"/>
+          <w:lang w:val="es-ES"/>
+        </w:rPr>
+        <w:t>, esto debido a que son clases que usan la memoria dinámica, por tanto, en los destructores debe estar la liberación de la misma para evitar que la memoria se fragmente.</w:t>
+      </w:r>
+    </w:p>
+    <w:p>
+      <w:pPr>
+        <w:spacing w:line="360" w:lineRule="auto"/>
+        <w:ind w:left="360"/>
+        <w:jc w:val="both"/>
+        <w:rPr>
+          <w:rFonts w:ascii="Times New Roman" w:hAnsi="Times New Roman" w:cs="Times New Roman"/>
+          <w:sz w:val="24"/>
+          <w:szCs w:val="24"/>
+          <w:lang w:val="es-ES"/>
+        </w:rPr>
+      </w:pPr>
+      <w:r>
+        <w:rPr>
+          <w:rFonts w:ascii="Times New Roman" w:hAnsi="Times New Roman" w:cs="Times New Roman"/>
+          <w:sz w:val="24"/>
+          <w:szCs w:val="24"/>
+          <w:lang w:val="es-ES"/>
+        </w:rPr>
+        <w:t xml:space="preserve">Los problemas que se tuvieron en el desarrollo </w:t>
+      </w:r>
+      <w:r>
+        <w:rPr>
+          <w:rFonts w:ascii="Times New Roman" w:hAnsi="Times New Roman" w:cs="Times New Roman"/>
+          <w:sz w:val="24"/>
+          <w:szCs w:val="24"/>
+          <w:lang w:val="es-ES"/>
+        </w:rPr>
+        <w:t xml:space="preserve">fueron referentes a las ventas, por nuestro modelo de solución se nos dificultó encontrar la manera de </w:t>
+      </w:r>
+      <w:r>
+        <w:rPr>
+          <w:rFonts w:ascii="Times New Roman" w:hAnsi="Times New Roman" w:cs="Times New Roman"/>
+          <w:sz w:val="24"/>
+          <w:szCs w:val="24"/>
+          <w:lang w:val="es-ES"/>
+        </w:rPr>
+        <w:t>guardar cada transacción</w:t>
+      </w:r>
+      <w:r>
+        <w:rPr>
+          <w:rFonts w:ascii="Times New Roman" w:hAnsi="Times New Roman" w:cs="Times New Roman"/>
+          <w:sz w:val="24"/>
+          <w:szCs w:val="24"/>
+          <w:lang w:val="es-ES"/>
+        </w:rPr>
+        <w:t xml:space="preserve"> por surtidor</w:t>
+      </w:r>
+      <w:r>
+        <w:rPr>
+          <w:rFonts w:ascii="Times New Roman" w:hAnsi="Times New Roman" w:cs="Times New Roman"/>
+          <w:sz w:val="24"/>
+          <w:szCs w:val="24"/>
+          <w:lang w:val="es-ES"/>
+        </w:rPr>
+        <w:t xml:space="preserve"> para luego poder ser visualizada, </w:t>
+      </w:r>
+      <w:r>
+        <w:rPr>
+          <w:rFonts w:ascii="Times New Roman" w:hAnsi="Times New Roman" w:cs="Times New Roman"/>
+          <w:sz w:val="24"/>
+          <w:szCs w:val="24"/>
+          <w:lang w:val="es-ES"/>
+        </w:rPr>
+        <w:t>la posible idea de solución que se planteó fue el uso de archivos ya que en este caso sería muy útil para simplemente almacenar toda esa información y luego poder ser impresa por pantalla</w:t>
+      </w:r>
+      <w:r>
+        <w:rPr>
+          <w:rFonts w:ascii="Times New Roman" w:hAnsi="Times New Roman" w:cs="Times New Roman"/>
+          <w:sz w:val="24"/>
+          <w:szCs w:val="24"/>
+          <w:lang w:val="es-ES"/>
+        </w:rPr>
+        <w:t>. La otra principal dificultad fue la detección de fugas</w:t>
+      </w:r>
+      <w:r>
+        <w:rPr>
+          <w:rFonts w:ascii="Times New Roman" w:hAnsi="Times New Roman" w:cs="Times New Roman"/>
+          <w:sz w:val="24"/>
+          <w:szCs w:val="24"/>
+          <w:lang w:val="es-ES"/>
+        </w:rPr>
+        <w:t xml:space="preserve"> ya que no encontramos el modelo ni la forma de incorporar esta funcionalidad al código fuente realizado.</w:t>
+      </w:r>
+    </w:p>
+    <w:p>
+      <w:pPr>
+        <w:spacing w:line="360" w:lineRule="auto"/>
+        <w:ind w:left="360"/>
+        <w:jc w:val="both"/>
+        <w:rPr>
+          <w:rFonts w:ascii="Times New Roman" w:hAnsi="Times New Roman" w:cs="Times New Roman"/>
+          <w:sz w:val="24"/>
+          <w:szCs w:val="24"/>
+          <w:lang w:val="es-ES"/>
+        </w:rPr>
+      </w:pPr>
+    </w:p>
+    <w:p>
+      <w:pPr>
+        <w:pStyle w:val="Prrafodelista"/>
+        <w:spacing w:line="360" w:lineRule="auto"/>
+        <w:jc w:val="both"/>
+        <w:rPr>
+          <w:rFonts w:ascii="Times New Roman" w:hAnsi="Times New Roman" w:cs="Times New Roman"/>
+          <w:sz w:val="24"/>
+          <w:szCs w:val="24"/>
+          <w:lang w:val="es-ES"/>
+        </w:rPr>
+      </w:pPr>
+    </w:p>
+    <w:p>
+      <w:pPr>
+        <w:spacing w:line="360" w:lineRule="auto"/>
+        <w:jc w:val="both"/>
+        <w:rPr>
+          <w:rFonts w:ascii="Times New Roman" w:hAnsi="Times New Roman" w:cs="Times New Roman"/>
+          <w:sz w:val="24"/>
+          <w:szCs w:val="24"/>
+          <w:lang w:val="es-ES"/>
+        </w:rPr>
+      </w:pPr>
+    </w:p>
+    <w:p>
+      <w:pPr>
+        <w:spacing w:line="360" w:lineRule="auto"/>
+        <w:jc w:val="both"/>
+        <w:rPr>
+          <w:rFonts w:ascii="Times New Roman" w:hAnsi="Times New Roman" w:cs="Times New Roman"/>
+          <w:sz w:val="24"/>
+          <w:szCs w:val="24"/>
+          <w:lang w:val="es-ES"/>
+        </w:rPr>
+      </w:pPr>
+      <w:r>
+        <w:rPr>
+          <w:noProof/>
+        </w:rPr>
+        <w:lastRenderedPageBreak/>
+        <w:drawing>
+          <wp:anchor distT="0" distB="0" distL="114300" distR="114300" simplePos="0" relativeHeight="251658240" behindDoc="0" locked="0" layoutInCell="1" allowOverlap="1" wp14:anchorId="72E99ED4" wp14:editId="195C620A">
+            <wp:simplePos x="0" y="0"/>
+            <wp:positionH relativeFrom="margin">
+              <wp:posOffset>-561975</wp:posOffset>
+            </wp:positionH>
+            <wp:positionV relativeFrom="margin">
+              <wp:posOffset>647700</wp:posOffset>
+            </wp:positionV>
+            <wp:extent cx="7246620" cy="4076700"/>
+            <wp:effectExtent l="0" t="0" r="0" b="0"/>
+            <wp:wrapSquare wrapText="bothSides"/>
+            <wp:docPr id="463948798" name="Imagen 1"/>
+            <wp:cNvGraphicFramePr>
+              <a:graphicFrameLocks xmlns:a="http://schemas.openxmlformats.org/drawingml/2006/main" noChangeAspect="1"/>
+            </wp:cNvGraphicFramePr>
+            <a:graphic xmlns:a="http://schemas.openxmlformats.org/drawingml/2006/main">
+              <a:graphicData uri="http://schemas.openxmlformats.org/drawingml/2006/picture">
+                <pic:pic xmlns:pic="http://schemas.openxmlformats.org/drawingml/2006/picture">
+                  <pic:nvPicPr>
+                    <pic:cNvPr id="463948798" name=""/>
+                    <pic:cNvPicPr/>
+                  </pic:nvPicPr>
+                  <pic:blipFill>
+                    <a:blip r:embed="rId7" cstate="print">
+                      <a:extLst>
+                        <a:ext uri="{28A0092B-C50C-407E-A947-70E740481C1C}">
+                          <a14:useLocalDpi xmlns:a14="http://schemas.microsoft.com/office/drawing/2010/main" val="0"/>
+                        </a:ext>
+                      </a:extLst>
+                    </a:blip>
+                    <a:stretch>
+                      <a:fillRect/>
+                    </a:stretch>
+                  </pic:blipFill>
+                  <pic:spPr>
+                    <a:xfrm>
+                      <a:off x="0" y="0"/>
+                      <a:ext cx="7246620" cy="4076700"/>
+                    </a:xfrm>
+                    <a:prstGeom prst="rect">
+                      <a:avLst/>
+                    </a:prstGeom>
+                  </pic:spPr>
+                </pic:pic>
+              </a:graphicData>
+            </a:graphic>
+            <wp14:sizeRelH relativeFrom="margin">
+              <wp14:pctWidth>0</wp14:pctWidth>
+            </wp14:sizeRelH>
+            <wp14:sizeRelV relativeFrom="margin">
+              <wp14:pctHeight>0</wp14:pctHeight>
+            </wp14:sizeRelV>
+          </wp:anchor>
+        </w:drawing>
+      </w:r>
+      <w:r>
+        <w:rPr>
+          <w:rFonts w:ascii="Times New Roman" w:hAnsi="Times New Roman" w:cs="Times New Roman"/>
+          <w:b/>
+          <w:bCs/>
+          <w:sz w:val="24"/>
+          <w:szCs w:val="24"/>
+          <w:lang w:val="es-ES"/>
+        </w:rPr>
+        <w:t>Diagrama de clases</w:t>
+      </w:r>
+      <w:r>
+        <w:rPr>
+          <w:rFonts w:ascii="Times New Roman" w:hAnsi="Times New Roman" w:cs="Times New Roman"/>
+          <w:b/>
+          <w:bCs/>
+          <w:sz w:val="24"/>
+          <w:szCs w:val="24"/>
+          <w:lang w:val="es-ES"/>
+        </w:rPr>
+        <w:t xml:space="preserve">: </w:t>
+      </w:r>
+      <w:r>
+        <w:rPr>
+          <w:rFonts w:ascii="Times New Roman" w:hAnsi="Times New Roman" w:cs="Times New Roman"/>
+          <w:sz w:val="24"/>
+          <w:szCs w:val="24"/>
+          <w:lang w:val="es-ES"/>
+        </w:rPr>
+        <w:t>En el siguiente diagrama se pueden visualizar las relaciones entre</w:t>
+      </w:r>
+      <w:r>
+        <w:rPr>
+          <w:rFonts w:ascii="Times New Roman" w:hAnsi="Times New Roman" w:cs="Times New Roman"/>
+          <w:sz w:val="24"/>
+          <w:szCs w:val="24"/>
+          <w:lang w:val="es-ES"/>
+        </w:rPr>
+        <w:t xml:space="preserve"> las clases, su </w:t>
+      </w:r>
+      <w:proofErr w:type="spellStart"/>
+      <w:r>
+        <w:rPr>
+          <w:rFonts w:ascii="Times New Roman" w:hAnsi="Times New Roman" w:cs="Times New Roman"/>
+          <w:sz w:val="24"/>
+          <w:szCs w:val="24"/>
+          <w:lang w:val="es-ES"/>
+        </w:rPr>
+        <w:t>cardinalidas</w:t>
+      </w:r>
+      <w:proofErr w:type="spellEnd"/>
+      <w:r>
+        <w:rPr>
+          <w:rFonts w:ascii="Times New Roman" w:hAnsi="Times New Roman" w:cs="Times New Roman"/>
+          <w:sz w:val="24"/>
+          <w:szCs w:val="24"/>
+          <w:lang w:val="es-ES"/>
+        </w:rPr>
+        <w:t>, atributos y métodos.</w:t>
+      </w:r>
+    </w:p>
+    <w:p>
+      <w:pPr>
+        <w:spacing w:line="360" w:lineRule="auto"/>
+        <w:jc w:val="both"/>
+        <w:rPr>
+          <w:rFonts w:ascii="Times New Roman" w:hAnsi="Times New Roman" w:cs="Times New Roman"/>
+          <w:b/>
+          <w:bCs/>
           <w:sz w:val="24"/>
           <w:szCs w:val="24"/>
           <w:lang w:val="es-ES"/>
@@ -1277,6 +2736,176 @@
     </w:sectPr>
   </w:body>
 </w:document>
+</file>
+
+<file path=word/endnotes.xml><?xml version="1.0" encoding="utf-8"?>
+<w:endnotes xmlns:wpc="http://schemas.microsoft.com/office/word/2010/wordprocessingCanvas" xmlns:cx="http://schemas.microsoft.com/office/drawing/2014/chartex" xmlns:cx1="http://schemas.microsoft.com/office/drawing/2015/9/8/chartex" xmlns:cx2="http://schemas.microsoft.com/office/drawing/2015/10/21/chartex" xmlns:cx3="http://schemas.microsoft.com/office/drawing/2016/5/9/chartex" xmlns:cx4="http://schemas.microsoft.com/office/drawing/2016/5/10/chartex" xmlns:cx5="http://schemas.microsoft.com/office/drawing/2016/5/11/chartex" xmlns:cx6="http://schemas.microsoft.com/office/drawing/2016/5/12/chartex" xmlns:cx7="http://schemas.microsoft.com/office/drawing/2016/5/13/chartex" xmlns:cx8="http://schemas.microsoft.com/office/drawing/2016/5/14/chartex" xmlns:mc="http://schemas.openxmlformats.org/markup-compatibility/2006" xmlns:aink="http://schemas.microsoft.com/office/drawing/2016/ink" xmlns:am3d="http://schemas.microsoft.com/office/drawing/2017/model3d" xmlns:o="urn:schemas-microsoft-com:office:office" xmlns:oel="http://schemas.microsoft.com/office/2019/extlst" xmlns:r="http://schemas.openxmlformats.org/officeDocument/2006/relationships" xmlns:m="http://schemas.openxmlformats.org/officeDocument/2006/math" xmlns:v="urn:schemas-microsoft-com:vml" xmlns:wp14="http://schemas.microsoft.com/office/word/2010/wordprocessingDrawing" xmlns:wp="http://schemas.openxmlformats.org/drawingml/2006/wordprocessingDrawing" xmlns:w10="urn:schemas-microsoft-com:office:word" xmlns:w="http://schemas.openxmlformats.org/wordprocessingml/2006/main" xmlns:w14="http://schemas.microsoft.com/office/word/2010/wordml" xmlns:w15="http://schemas.microsoft.com/office/word/2012/wordml" xmlns:w16cex="http://schemas.microsoft.com/office/word/2018/wordml/cex" xmlns:w16cid="http://schemas.microsoft.com/office/word/2016/wordml/cid" xmlns:w16="http://schemas.microsoft.com/office/word/2018/wordml" xmlns:w16du="http://schemas.microsoft.com/office/word/2023/wordml/word16du" xmlns:w16sdtdh="http://schemas.microsoft.com/office/word/2020/wordml/sdtdatahash" xmlns:w16se="http://schemas.microsoft.com/office/word/2015/wordml/symex" xmlns:wpg="http://schemas.microsoft.com/office/word/2010/wordprocessingGroup" xmlns:wpi="http://schemas.microsoft.com/office/word/2010/wordprocessingInk" xmlns:wne="http://schemas.microsoft.com/office/word/2006/wordml" xmlns:wps="http://schemas.microsoft.com/office/word/2010/wordprocessingShape" mc:Ignorable="w14 w15 w16se w16cid w16 w16cex w16sdtdh w16du wp14">
+  <w:endnote w:type="separator" w:id="-1">
+    <w:p>
+      <w:pPr>
+        <w:spacing w:after="0" w:line="240" w:lineRule="auto"/>
+      </w:pPr>
+      <w:r>
+        <w:separator/>
+      </w:r>
+    </w:p>
+  </w:endnote>
+  <w:endnote w:type="continuationSeparator" w:id="0">
+    <w:p>
+      <w:pPr>
+        <w:spacing w:after="0" w:line="240" w:lineRule="auto"/>
+      </w:pPr>
+      <w:r>
+        <w:continuationSeparator/>
+      </w:r>
+    </w:p>
+  </w:endnote>
+</w:endnotes>
+</file>
+
+<file path=word/footnotes.xml><?xml version="1.0" encoding="utf-8"?>
+<w:footnotes xmlns:wpc="http://schemas.microsoft.com/office/word/2010/wordprocessingCanvas" xmlns:cx="http://schemas.microsoft.com/office/drawing/2014/chartex" xmlns:cx1="http://schemas.microsoft.com/office/drawing/2015/9/8/chartex" xmlns:cx2="http://schemas.microsoft.com/office/drawing/2015/10/21/chartex" xmlns:cx3="http://schemas.microsoft.com/office/drawing/2016/5/9/chartex" xmlns:cx4="http://schemas.microsoft.com/office/drawing/2016/5/10/chartex" xmlns:cx5="http://schemas.microsoft.com/office/drawing/2016/5/11/chartex" xmlns:cx6="http://schemas.microsoft.com/office/drawing/2016/5/12/chartex" xmlns:cx7="http://schemas.microsoft.com/office/drawing/2016/5/13/chartex" xmlns:cx8="http://schemas.microsoft.com/office/drawing/2016/5/14/chartex" xmlns:mc="http://schemas.openxmlformats.org/markup-compatibility/2006" xmlns:aink="http://schemas.microsoft.com/office/drawing/2016/ink" xmlns:am3d="http://schemas.microsoft.com/office/drawing/2017/model3d" xmlns:o="urn:schemas-microsoft-com:office:office" xmlns:oel="http://schemas.microsoft.com/office/2019/extlst" xmlns:r="http://schemas.openxmlformats.org/officeDocument/2006/relationships" xmlns:m="http://schemas.openxmlformats.org/officeDocument/2006/math" xmlns:v="urn:schemas-microsoft-com:vml" xmlns:wp14="http://schemas.microsoft.com/office/word/2010/wordprocessingDrawing" xmlns:wp="http://schemas.openxmlformats.org/drawingml/2006/wordprocessingDrawing" xmlns:w10="urn:schemas-microsoft-com:office:word" xmlns:w="http://schemas.openxmlformats.org/wordprocessingml/2006/main" xmlns:w14="http://schemas.microsoft.com/office/word/2010/wordml" xmlns:w15="http://schemas.microsoft.com/office/word/2012/wordml" xmlns:w16cex="http://schemas.microsoft.com/office/word/2018/wordml/cex" xmlns:w16cid="http://schemas.microsoft.com/office/word/2016/wordml/cid" xmlns:w16="http://schemas.microsoft.com/office/word/2018/wordml" xmlns:w16du="http://schemas.microsoft.com/office/word/2023/wordml/word16du" xmlns:w16sdtdh="http://schemas.microsoft.com/office/word/2020/wordml/sdtdatahash" xmlns:w16se="http://schemas.microsoft.com/office/word/2015/wordml/symex" xmlns:wpg="http://schemas.microsoft.com/office/word/2010/wordprocessingGroup" xmlns:wpi="http://schemas.microsoft.com/office/word/2010/wordprocessingInk" xmlns:wne="http://schemas.microsoft.com/office/word/2006/wordml" xmlns:wps="http://schemas.microsoft.com/office/word/2010/wordprocessingShape" mc:Ignorable="w14 w15 w16se w16cid w16 w16cex w16sdtdh w16du wp14">
+  <w:footnote w:type="separator" w:id="-1">
+    <w:p>
+      <w:pPr>
+        <w:spacing w:after="0" w:line="240" w:lineRule="auto"/>
+      </w:pPr>
+      <w:r>
+        <w:separator/>
+      </w:r>
+    </w:p>
+  </w:footnote>
+  <w:footnote w:type="continuationSeparator" w:id="0">
+    <w:p>
+      <w:pPr>
+        <w:spacing w:after="0" w:line="240" w:lineRule="auto"/>
+      </w:pPr>
+      <w:r>
+        <w:continuationSeparator/>
+      </w:r>
+    </w:p>
+  </w:footnote>
+</w:footnotes>
+</file>
+
+<file path=word/numbering.xml><?xml version="1.0" encoding="utf-8"?>
+<w:numbering xmlns:wpc="http://schemas.microsoft.com/office/word/2010/wordprocessingCanvas" xmlns:cx="http://schemas.microsoft.com/office/drawing/2014/chartex" xmlns:cx1="http://schemas.microsoft.com/office/drawing/2015/9/8/chartex" xmlns:cx2="http://schemas.microsoft.com/office/drawing/2015/10/21/chartex" xmlns:cx3="http://schemas.microsoft.com/office/drawing/2016/5/9/chartex" xmlns:cx4="http://schemas.microsoft.com/office/drawing/2016/5/10/chartex" xmlns:cx5="http://schemas.microsoft.com/office/drawing/2016/5/11/chartex" xmlns:cx6="http://schemas.microsoft.com/office/drawing/2016/5/12/chartex" xmlns:cx7="http://schemas.microsoft.com/office/drawing/2016/5/13/chartex" xmlns:cx8="http://schemas.microsoft.com/office/drawing/2016/5/14/chartex" xmlns:mc="http://schemas.openxmlformats.org/markup-compatibility/2006" xmlns:aink="http://schemas.microsoft.com/office/drawing/2016/ink" xmlns:am3d="http://schemas.microsoft.com/office/drawing/2017/model3d" xmlns:o="urn:schemas-microsoft-com:office:office" xmlns:oel="http://schemas.microsoft.com/office/2019/extlst" xmlns:r="http://schemas.openxmlformats.org/officeDocument/2006/relationships" xmlns:m="http://schemas.openxmlformats.org/officeDocument/2006/math" xmlns:v="urn:schemas-microsoft-com:vml" xmlns:wp14="http://schemas.microsoft.com/office/word/2010/wordprocessingDrawing" xmlns:wp="http://schemas.openxmlformats.org/drawingml/2006/wordprocessingDrawing" xmlns:w10="urn:schemas-microsoft-com:office:word" xmlns:w="http://schemas.openxmlformats.org/wordprocessingml/2006/main" xmlns:w14="http://schemas.microsoft.com/office/word/2010/wordml" xmlns:w15="http://schemas.microsoft.com/office/word/2012/wordml" xmlns:w16cex="http://schemas.microsoft.com/office/word/2018/wordml/cex" xmlns:w16cid="http://schemas.microsoft.com/office/word/2016/wordml/cid" xmlns:w16="http://schemas.microsoft.com/office/word/2018/wordml" xmlns:w16du="http://schemas.microsoft.com/office/word/2023/wordml/word16du" xmlns:w16sdtdh="http://schemas.microsoft.com/office/word/2020/wordml/sdtdatahash" xmlns:w16se="http://schemas.microsoft.com/office/word/2015/wordml/symex" xmlns:wpg="http://schemas.microsoft.com/office/word/2010/wordprocessingGroup" xmlns:wpi="http://schemas.microsoft.com/office/word/2010/wordprocessingInk" xmlns:wne="http://schemas.microsoft.com/office/word/2006/wordml" xmlns:wps="http://schemas.microsoft.com/office/word/2010/wordprocessingShape" mc:Ignorable="w14 w15 w16se w16cid w16 w16cex w16sdtdh w16du wp14">
+  <w:abstractNum w:abstractNumId="0" w15:restartNumberingAfterBreak="0">
+    <w:nsid w:val="04AD0C0A"/>
+    <w:multiLevelType w:val="hybridMultilevel"/>
+    <w:tmpl w:val="3CD6435E"/>
+    <w:lvl w:ilvl="0" w:tplc="37648726">
+      <w:numFmt w:val="bullet"/>
+      <w:lvlText w:val="-"/>
+      <w:lvlJc w:val="left"/>
+      <w:pPr>
+        <w:ind w:left="720" w:hanging="360"/>
+      </w:pPr>
+      <w:rPr>
+        <w:rFonts w:ascii="Times New Roman" w:eastAsiaTheme="minorHAnsi" w:hAnsi="Times New Roman" w:cs="Times New Roman" w:hint="default"/>
+      </w:rPr>
+    </w:lvl>
+    <w:lvl w:ilvl="1" w:tplc="240A0003" w:tentative="1">
+      <w:start w:val="1"/>
+      <w:numFmt w:val="bullet"/>
+      <w:lvlText w:val="o"/>
+      <w:lvlJc w:val="left"/>
+      <w:pPr>
+        <w:ind w:left="1440" w:hanging="360"/>
+      </w:pPr>
+      <w:rPr>
+        <w:rFonts w:ascii="Courier New" w:hAnsi="Courier New" w:cs="Courier New" w:hint="default"/>
+      </w:rPr>
+    </w:lvl>
+    <w:lvl w:ilvl="2" w:tplc="240A0005" w:tentative="1">
+      <w:start w:val="1"/>
+      <w:numFmt w:val="bullet"/>
+      <w:lvlText w:val=""/>
+      <w:lvlJc w:val="left"/>
+      <w:pPr>
+        <w:ind w:left="2160" w:hanging="360"/>
+      </w:pPr>
+      <w:rPr>
+        <w:rFonts w:ascii="Wingdings" w:hAnsi="Wingdings" w:hint="default"/>
+      </w:rPr>
+    </w:lvl>
+    <w:lvl w:ilvl="3" w:tplc="240A0001" w:tentative="1">
+      <w:start w:val="1"/>
+      <w:numFmt w:val="bullet"/>
+      <w:lvlText w:val=""/>
+      <w:lvlJc w:val="left"/>
+      <w:pPr>
+        <w:ind w:left="2880" w:hanging="360"/>
+      </w:pPr>
+      <w:rPr>
+        <w:rFonts w:ascii="Symbol" w:hAnsi="Symbol" w:hint="default"/>
+      </w:rPr>
+    </w:lvl>
+    <w:lvl w:ilvl="4" w:tplc="240A0003" w:tentative="1">
+      <w:start w:val="1"/>
+      <w:numFmt w:val="bullet"/>
+      <w:lvlText w:val="o"/>
+      <w:lvlJc w:val="left"/>
+      <w:pPr>
+        <w:ind w:left="3600" w:hanging="360"/>
+      </w:pPr>
+      <w:rPr>
+        <w:rFonts w:ascii="Courier New" w:hAnsi="Courier New" w:cs="Courier New" w:hint="default"/>
+      </w:rPr>
+    </w:lvl>
+    <w:lvl w:ilvl="5" w:tplc="240A0005" w:tentative="1">
+      <w:start w:val="1"/>
+      <w:numFmt w:val="bullet"/>
+      <w:lvlText w:val=""/>
+      <w:lvlJc w:val="left"/>
+      <w:pPr>
+        <w:ind w:left="4320" w:hanging="360"/>
+      </w:pPr>
+      <w:rPr>
+        <w:rFonts w:ascii="Wingdings" w:hAnsi="Wingdings" w:hint="default"/>
+      </w:rPr>
+    </w:lvl>
+    <w:lvl w:ilvl="6" w:tplc="240A0001" w:tentative="1">
+      <w:start w:val="1"/>
+      <w:numFmt w:val="bullet"/>
+      <w:lvlText w:val=""/>
+      <w:lvlJc w:val="left"/>
+      <w:pPr>
+        <w:ind w:left="5040" w:hanging="360"/>
+      </w:pPr>
+      <w:rPr>
+        <w:rFonts w:ascii="Symbol" w:hAnsi="Symbol" w:hint="default"/>
+      </w:rPr>
+    </w:lvl>
+    <w:lvl w:ilvl="7" w:tplc="240A0003" w:tentative="1">
+      <w:start w:val="1"/>
+      <w:numFmt w:val="bullet"/>
+      <w:lvlText w:val="o"/>
+      <w:lvlJc w:val="left"/>
+      <w:pPr>
+        <w:ind w:left="5760" w:hanging="360"/>
+      </w:pPr>
+      <w:rPr>
+        <w:rFonts w:ascii="Courier New" w:hAnsi="Courier New" w:cs="Courier New" w:hint="default"/>
+      </w:rPr>
+    </w:lvl>
+    <w:lvl w:ilvl="8" w:tplc="240A0005" w:tentative="1">
+      <w:start w:val="1"/>
+      <w:numFmt w:val="bullet"/>
+      <w:lvlText w:val=""/>
+      <w:lvlJc w:val="left"/>
+      <w:pPr>
+        <w:ind w:left="6480" w:hanging="360"/>
+      </w:pPr>
+      <w:rPr>
+        <w:rFonts w:ascii="Wingdings" w:hAnsi="Wingdings" w:hint="default"/>
+      </w:rPr>
+    </w:lvl>
+  </w:abstractNum>
+  <w:num w:numId="1" w16cid:durableId="953445753">
+    <w:abstractNumId w:val="0"/>
+  </w:num>
+</w:numbering>
 </file>
 
 <file path=word/styles.xml><?xml version="1.0" encoding="utf-8"?>
@@ -1707,6 +3336,61 @@
     <w:semiHidden/>
     <w:unhideWhenUsed/>
   </w:style>
+  <w:style w:type="paragraph" w:styleId="Prrafodelista">
+    <w:name w:val="List Paragraph"/>
+    <w:basedOn w:val="Normal"/>
+    <w:uiPriority w:val="34"/>
+    <w:qFormat/>
+    <w:rsid w:val="00742089"/>
+    <w:pPr>
+      <w:ind w:left="720"/>
+      <w:contextualSpacing/>
+    </w:pPr>
+  </w:style>
+  <w:style w:type="paragraph" w:styleId="Encabezado">
+    <w:name w:val="header"/>
+    <w:basedOn w:val="Normal"/>
+    <w:link w:val="EncabezadoCar"/>
+    <w:uiPriority w:val="99"/>
+    <w:unhideWhenUsed/>
+    <w:rsid w:val="00883031"/>
+    <w:pPr>
+      <w:tabs>
+        <w:tab w:val="center" w:pos="4419"/>
+        <w:tab w:val="right" w:pos="8838"/>
+      </w:tabs>
+      <w:spacing w:after="0" w:line="240" w:lineRule="auto"/>
+    </w:pPr>
+  </w:style>
+  <w:style w:type="character" w:customStyle="1" w:styleId="EncabezadoCar">
+    <w:name w:val="Encabezado Car"/>
+    <w:basedOn w:val="Fuentedeprrafopredeter"/>
+    <w:link w:val="Encabezado"/>
+    <w:uiPriority w:val="99"/>
+    <w:rsid w:val="00883031"/>
+  </w:style>
+  <w:style w:type="paragraph" w:styleId="Piedepgina">
+    <w:name w:val="footer"/>
+    <w:basedOn w:val="Normal"/>
+    <w:link w:val="PiedepginaCar"/>
+    <w:uiPriority w:val="99"/>
+    <w:unhideWhenUsed/>
+    <w:rsid w:val="00883031"/>
+    <w:pPr>
+      <w:tabs>
+        <w:tab w:val="center" w:pos="4419"/>
+        <w:tab w:val="right" w:pos="8838"/>
+      </w:tabs>
+      <w:spacing w:after="0" w:line="240" w:lineRule="auto"/>
+    </w:pPr>
+  </w:style>
+  <w:style w:type="character" w:customStyle="1" w:styleId="PiedepginaCar">
+    <w:name w:val="Pie de página Car"/>
+    <w:basedOn w:val="Fuentedeprrafopredeter"/>
+    <w:link w:val="Piedepgina"/>
+    <w:uiPriority w:val="99"/>
+    <w:rsid w:val="00883031"/>
+  </w:style>
 </w:styles>
 </file>
 

</xml_diff>